<commit_message>
README e docs finais
</commit_message>
<xml_diff>
--- a/docs/Relatório de Projeto La Redoute.docx
+++ b/docs/Relatório de Projeto La Redoute.docx
@@ -66,7 +66,7 @@
                     </pic:cNvPicPr>
                   </pic:nvPicPr>
                   <pic:blipFill>
-                    <a:blip r:embed="rId8" cstate="print">
+                    <a:blip r:embed="rId11" cstate="print">
                       <a:clrChange>
                         <a:clrFrom>
                           <a:srgbClr val="FFFEFC"/>
@@ -160,8 +160,19 @@
           <w:sz w:val="40"/>
           <w:szCs w:val="40"/>
         </w:rPr>
-        <w:t>La Redoute</w:t>
-      </w:r>
+        <w:t xml:space="preserve">La </w:t>
+      </w:r>
+      <w:proofErr w:type="spellStart"/>
+      <w:r>
+        <w:rPr>
+          <w:rFonts w:cs="Times New Roman"/>
+          <w:b/>
+          <w:sz w:val="40"/>
+          <w:szCs w:val="40"/>
+        </w:rPr>
+        <w:t>Redoute</w:t>
+      </w:r>
+      <w:proofErr w:type="spellEnd"/>
     </w:p>
     <w:p>
       <w:pPr>
@@ -265,7 +276,7 @@
                           </pic:cNvPicPr>
                         </pic:nvPicPr>
                         <pic:blipFill>
-                          <a:blip r:embed="rId9" cstate="print">
+                          <a:blip r:embed="rId12" cstate="print">
                             <a:extLst>
                               <a:ext uri="{28A0092B-C50C-407E-A947-70E740481C1C}">
                                 <a14:useLocalDpi xmlns:a14="http://schemas.microsoft.com/office/drawing/2010/main" val="0"/>
@@ -399,7 +410,7 @@
                           </pic:cNvPicPr>
                         </pic:nvPicPr>
                         <pic:blipFill>
-                          <a:blip r:embed="rId10" cstate="print">
+                          <a:blip r:embed="rId13" cstate="print">
                             <a:extLst>
                               <a:ext uri="{28A0092B-C50C-407E-A947-70E740481C1C}">
                                 <a14:useLocalDpi xmlns:a14="http://schemas.microsoft.com/office/drawing/2010/main" val="0"/>
@@ -551,14 +562,2016 @@
         <w:t>2</w:t>
       </w:r>
     </w:p>
+    <w:sdt>
+      <w:sdtPr>
+        <w:id w:val="1986428326"/>
+        <w:docPartObj>
+          <w:docPartGallery w:val="Table of Contents"/>
+          <w:docPartUnique/>
+        </w:docPartObj>
+      </w:sdtPr>
+      <w:sdtEndPr>
+        <w:rPr>
+          <w:rFonts w:asciiTheme="minorHAnsi" w:eastAsiaTheme="minorEastAsia" w:hAnsiTheme="minorHAnsi" w:cstheme="minorBidi"/>
+          <w:b/>
+          <w:bCs/>
+          <w:color w:val="auto"/>
+          <w:sz w:val="22"/>
+          <w:szCs w:val="22"/>
+        </w:rPr>
+      </w:sdtEndPr>
+      <w:sdtContent>
+        <w:p>
+          <w:pPr>
+            <w:pStyle w:val="Cabealhodondice"/>
+            <w:spacing w:line="360" w:lineRule="auto"/>
+          </w:pPr>
+          <w:r>
+            <w:t>Índice</w:t>
+          </w:r>
+        </w:p>
+        <w:p>
+          <w:pPr>
+            <w:pStyle w:val="ndice1"/>
+            <w:tabs>
+              <w:tab w:val="right" w:leader="dot" w:pos="8494"/>
+            </w:tabs>
+            <w:spacing w:line="360" w:lineRule="auto"/>
+            <w:rPr>
+              <w:noProof/>
+            </w:rPr>
+          </w:pPr>
+          <w:r>
+            <w:fldChar w:fldCharType="begin"/>
+          </w:r>
+          <w:r>
+            <w:instrText xml:space="preserve"> TOC \o "1-3" \h \z \u </w:instrText>
+          </w:r>
+          <w:r>
+            <w:fldChar w:fldCharType="separate"/>
+          </w:r>
+          <w:hyperlink w:anchor="_Toc92406536" w:history="1">
+            <w:r>
+              <w:rPr>
+                <w:rStyle w:val="Hiperligao"/>
+                <w:noProof/>
+              </w:rPr>
+              <w:t>Avaliação Heurística</w:t>
+            </w:r>
+            <w:r>
+              <w:rPr>
+                <w:noProof/>
+                <w:webHidden/>
+              </w:rPr>
+              <w:tab/>
+            </w:r>
+            <w:r>
+              <w:rPr>
+                <w:noProof/>
+                <w:webHidden/>
+              </w:rPr>
+              <w:fldChar w:fldCharType="begin"/>
+            </w:r>
+            <w:r>
+              <w:rPr>
+                <w:noProof/>
+                <w:webHidden/>
+              </w:rPr>
+              <w:instrText xml:space="preserve"> PAGEREF _Toc92406536 \h </w:instrText>
+            </w:r>
+            <w:r>
+              <w:rPr>
+                <w:noProof/>
+                <w:webHidden/>
+              </w:rPr>
+            </w:r>
+            <w:r>
+              <w:rPr>
+                <w:noProof/>
+                <w:webHidden/>
+              </w:rPr>
+              <w:fldChar w:fldCharType="separate"/>
+            </w:r>
+            <w:r>
+              <w:rPr>
+                <w:noProof/>
+                <w:webHidden/>
+              </w:rPr>
+              <w:t>3</w:t>
+            </w:r>
+            <w:r>
+              <w:rPr>
+                <w:noProof/>
+                <w:webHidden/>
+              </w:rPr>
+              <w:fldChar w:fldCharType="end"/>
+            </w:r>
+          </w:hyperlink>
+        </w:p>
+        <w:p>
+          <w:pPr>
+            <w:pStyle w:val="ndice2"/>
+            <w:tabs>
+              <w:tab w:val="right" w:leader="dot" w:pos="8494"/>
+            </w:tabs>
+            <w:spacing w:line="360" w:lineRule="auto"/>
+            <w:rPr>
+              <w:noProof/>
+            </w:rPr>
+          </w:pPr>
+          <w:hyperlink w:anchor="_Toc92406537" w:history="1">
+            <w:r>
+              <w:rPr>
+                <w:rStyle w:val="Hiperligao"/>
+                <w:noProof/>
+              </w:rPr>
+              <w:t>Tabelas com o resumo da avaliação consolidada</w:t>
+            </w:r>
+            <w:r>
+              <w:rPr>
+                <w:noProof/>
+                <w:webHidden/>
+              </w:rPr>
+              <w:tab/>
+            </w:r>
+            <w:r>
+              <w:rPr>
+                <w:noProof/>
+                <w:webHidden/>
+              </w:rPr>
+              <w:fldChar w:fldCharType="begin"/>
+            </w:r>
+            <w:r>
+              <w:rPr>
+                <w:noProof/>
+                <w:webHidden/>
+              </w:rPr>
+              <w:instrText xml:space="preserve"> PAGEREF _Toc92406537 \h </w:instrText>
+            </w:r>
+            <w:r>
+              <w:rPr>
+                <w:noProof/>
+                <w:webHidden/>
+              </w:rPr>
+            </w:r>
+            <w:r>
+              <w:rPr>
+                <w:noProof/>
+                <w:webHidden/>
+              </w:rPr>
+              <w:fldChar w:fldCharType="separate"/>
+            </w:r>
+            <w:r>
+              <w:rPr>
+                <w:noProof/>
+                <w:webHidden/>
+              </w:rPr>
+              <w:t>9</w:t>
+            </w:r>
+            <w:r>
+              <w:rPr>
+                <w:noProof/>
+                <w:webHidden/>
+              </w:rPr>
+              <w:fldChar w:fldCharType="end"/>
+            </w:r>
+          </w:hyperlink>
+        </w:p>
+        <w:p>
+          <w:pPr>
+            <w:pStyle w:val="ndice1"/>
+            <w:tabs>
+              <w:tab w:val="right" w:leader="dot" w:pos="8494"/>
+            </w:tabs>
+            <w:spacing w:line="360" w:lineRule="auto"/>
+            <w:rPr>
+              <w:noProof/>
+            </w:rPr>
+          </w:pPr>
+          <w:hyperlink w:anchor="_Toc92406538" w:history="1">
+            <w:r>
+              <w:rPr>
+                <w:rStyle w:val="Hiperligao"/>
+                <w:noProof/>
+              </w:rPr>
+              <w:t>Análise de utilizadores e tarefas e lista de requisitos funcionais</w:t>
+            </w:r>
+            <w:r>
+              <w:rPr>
+                <w:noProof/>
+                <w:webHidden/>
+              </w:rPr>
+              <w:tab/>
+            </w:r>
+            <w:r>
+              <w:rPr>
+                <w:noProof/>
+                <w:webHidden/>
+              </w:rPr>
+              <w:fldChar w:fldCharType="begin"/>
+            </w:r>
+            <w:r>
+              <w:rPr>
+                <w:noProof/>
+                <w:webHidden/>
+              </w:rPr>
+              <w:instrText xml:space="preserve"> PAGEREF _Toc92406538 \h </w:instrText>
+            </w:r>
+            <w:r>
+              <w:rPr>
+                <w:noProof/>
+                <w:webHidden/>
+              </w:rPr>
+            </w:r>
+            <w:r>
+              <w:rPr>
+                <w:noProof/>
+                <w:webHidden/>
+              </w:rPr>
+              <w:fldChar w:fldCharType="separate"/>
+            </w:r>
+            <w:r>
+              <w:rPr>
+                <w:noProof/>
+                <w:webHidden/>
+              </w:rPr>
+              <w:t>9</w:t>
+            </w:r>
+            <w:r>
+              <w:rPr>
+                <w:noProof/>
+                <w:webHidden/>
+              </w:rPr>
+              <w:fldChar w:fldCharType="end"/>
+            </w:r>
+          </w:hyperlink>
+        </w:p>
+        <w:p>
+          <w:pPr>
+            <w:pStyle w:val="ndice2"/>
+            <w:tabs>
+              <w:tab w:val="right" w:leader="dot" w:pos="8494"/>
+            </w:tabs>
+            <w:spacing w:line="360" w:lineRule="auto"/>
+            <w:rPr>
+              <w:noProof/>
+            </w:rPr>
+          </w:pPr>
+          <w:hyperlink w:anchor="_Toc92406539" w:history="1">
+            <w:r>
+              <w:rPr>
+                <w:rStyle w:val="Hiperligao"/>
+                <w:noProof/>
+              </w:rPr>
+              <w:t>Questionário</w:t>
+            </w:r>
+            <w:r>
+              <w:rPr>
+                <w:noProof/>
+                <w:webHidden/>
+              </w:rPr>
+              <w:tab/>
+            </w:r>
+            <w:r>
+              <w:rPr>
+                <w:noProof/>
+                <w:webHidden/>
+              </w:rPr>
+              <w:fldChar w:fldCharType="begin"/>
+            </w:r>
+            <w:r>
+              <w:rPr>
+                <w:noProof/>
+                <w:webHidden/>
+              </w:rPr>
+              <w:instrText xml:space="preserve"> PAGEREF _Toc92406539 \h </w:instrText>
+            </w:r>
+            <w:r>
+              <w:rPr>
+                <w:noProof/>
+                <w:webHidden/>
+              </w:rPr>
+            </w:r>
+            <w:r>
+              <w:rPr>
+                <w:noProof/>
+                <w:webHidden/>
+              </w:rPr>
+              <w:fldChar w:fldCharType="separate"/>
+            </w:r>
+            <w:r>
+              <w:rPr>
+                <w:noProof/>
+                <w:webHidden/>
+              </w:rPr>
+              <w:t>9</w:t>
+            </w:r>
+            <w:r>
+              <w:rPr>
+                <w:noProof/>
+                <w:webHidden/>
+              </w:rPr>
+              <w:fldChar w:fldCharType="end"/>
+            </w:r>
+          </w:hyperlink>
+        </w:p>
+        <w:p>
+          <w:pPr>
+            <w:pStyle w:val="ndice2"/>
+            <w:tabs>
+              <w:tab w:val="right" w:leader="dot" w:pos="8494"/>
+            </w:tabs>
+            <w:spacing w:line="360" w:lineRule="auto"/>
+            <w:rPr>
+              <w:noProof/>
+            </w:rPr>
+          </w:pPr>
+          <w:hyperlink w:anchor="_Toc92406540" w:history="1">
+            <w:r>
+              <w:rPr>
+                <w:rStyle w:val="Hiperligao"/>
+                <w:noProof/>
+              </w:rPr>
+              <w:t>Lista de requisitos</w:t>
+            </w:r>
+            <w:r>
+              <w:rPr>
+                <w:noProof/>
+                <w:webHidden/>
+              </w:rPr>
+              <w:tab/>
+            </w:r>
+            <w:r>
+              <w:rPr>
+                <w:noProof/>
+                <w:webHidden/>
+              </w:rPr>
+              <w:fldChar w:fldCharType="begin"/>
+            </w:r>
+            <w:r>
+              <w:rPr>
+                <w:noProof/>
+                <w:webHidden/>
+              </w:rPr>
+              <w:instrText xml:space="preserve"> PAGEREF _Toc92406540 \h </w:instrText>
+            </w:r>
+            <w:r>
+              <w:rPr>
+                <w:noProof/>
+                <w:webHidden/>
+              </w:rPr>
+            </w:r>
+            <w:r>
+              <w:rPr>
+                <w:noProof/>
+                <w:webHidden/>
+              </w:rPr>
+              <w:fldChar w:fldCharType="separate"/>
+            </w:r>
+            <w:r>
+              <w:rPr>
+                <w:noProof/>
+                <w:webHidden/>
+              </w:rPr>
+              <w:t>13</w:t>
+            </w:r>
+            <w:r>
+              <w:rPr>
+                <w:noProof/>
+                <w:webHidden/>
+              </w:rPr>
+              <w:fldChar w:fldCharType="end"/>
+            </w:r>
+          </w:hyperlink>
+        </w:p>
+        <w:p>
+          <w:pPr>
+            <w:pStyle w:val="ndice1"/>
+            <w:tabs>
+              <w:tab w:val="right" w:leader="dot" w:pos="8494"/>
+            </w:tabs>
+            <w:spacing w:line="360" w:lineRule="auto"/>
+            <w:rPr>
+              <w:noProof/>
+            </w:rPr>
+          </w:pPr>
+          <w:hyperlink w:anchor="_Toc92406541" w:history="1">
+            <w:r>
+              <w:rPr>
+                <w:rStyle w:val="Hiperligao"/>
+                <w:noProof/>
+              </w:rPr>
+              <w:t>Opções tomadas no desenvolvimento da interface</w:t>
+            </w:r>
+            <w:r>
+              <w:rPr>
+                <w:noProof/>
+                <w:webHidden/>
+              </w:rPr>
+              <w:tab/>
+            </w:r>
+            <w:r>
+              <w:rPr>
+                <w:noProof/>
+                <w:webHidden/>
+              </w:rPr>
+              <w:fldChar w:fldCharType="begin"/>
+            </w:r>
+            <w:r>
+              <w:rPr>
+                <w:noProof/>
+                <w:webHidden/>
+              </w:rPr>
+              <w:instrText xml:space="preserve"> PAGEREF _Toc92406541 \h </w:instrText>
+            </w:r>
+            <w:r>
+              <w:rPr>
+                <w:noProof/>
+                <w:webHidden/>
+              </w:rPr>
+            </w:r>
+            <w:r>
+              <w:rPr>
+                <w:noProof/>
+                <w:webHidden/>
+              </w:rPr>
+              <w:fldChar w:fldCharType="separate"/>
+            </w:r>
+            <w:r>
+              <w:rPr>
+                <w:noProof/>
+                <w:webHidden/>
+              </w:rPr>
+              <w:t>14</w:t>
+            </w:r>
+            <w:r>
+              <w:rPr>
+                <w:noProof/>
+                <w:webHidden/>
+              </w:rPr>
+              <w:fldChar w:fldCharType="end"/>
+            </w:r>
+          </w:hyperlink>
+        </w:p>
+        <w:p>
+          <w:pPr>
+            <w:pStyle w:val="ndice2"/>
+            <w:tabs>
+              <w:tab w:val="right" w:leader="dot" w:pos="8494"/>
+            </w:tabs>
+            <w:spacing w:line="360" w:lineRule="auto"/>
+            <w:rPr>
+              <w:noProof/>
+            </w:rPr>
+          </w:pPr>
+          <w:hyperlink w:anchor="_Toc92406542" w:history="1">
+            <w:r>
+              <w:rPr>
+                <w:rStyle w:val="Hiperligao"/>
+                <w:noProof/>
+              </w:rPr>
+              <w:t>Componentes comum</w:t>
+            </w:r>
+            <w:r>
+              <w:rPr>
+                <w:noProof/>
+                <w:webHidden/>
+              </w:rPr>
+              <w:tab/>
+            </w:r>
+            <w:r>
+              <w:rPr>
+                <w:noProof/>
+                <w:webHidden/>
+              </w:rPr>
+              <w:fldChar w:fldCharType="begin"/>
+            </w:r>
+            <w:r>
+              <w:rPr>
+                <w:noProof/>
+                <w:webHidden/>
+              </w:rPr>
+              <w:instrText xml:space="preserve"> PAGEREF _Toc92406542 \h </w:instrText>
+            </w:r>
+            <w:r>
+              <w:rPr>
+                <w:noProof/>
+                <w:webHidden/>
+              </w:rPr>
+            </w:r>
+            <w:r>
+              <w:rPr>
+                <w:noProof/>
+                <w:webHidden/>
+              </w:rPr>
+              <w:fldChar w:fldCharType="separate"/>
+            </w:r>
+            <w:r>
+              <w:rPr>
+                <w:noProof/>
+                <w:webHidden/>
+              </w:rPr>
+              <w:t>14</w:t>
+            </w:r>
+            <w:r>
+              <w:rPr>
+                <w:noProof/>
+                <w:webHidden/>
+              </w:rPr>
+              <w:fldChar w:fldCharType="end"/>
+            </w:r>
+          </w:hyperlink>
+        </w:p>
+        <w:p>
+          <w:pPr>
+            <w:pStyle w:val="ndice2"/>
+            <w:tabs>
+              <w:tab w:val="right" w:leader="dot" w:pos="8494"/>
+            </w:tabs>
+            <w:spacing w:line="360" w:lineRule="auto"/>
+            <w:rPr>
+              <w:noProof/>
+            </w:rPr>
+          </w:pPr>
+          <w:hyperlink w:anchor="_Toc92406543" w:history="1">
+            <w:r>
+              <w:rPr>
+                <w:rStyle w:val="Hiperligao"/>
+                <w:noProof/>
+              </w:rPr>
+              <w:t>Página produtos</w:t>
+            </w:r>
+            <w:r>
+              <w:rPr>
+                <w:noProof/>
+                <w:webHidden/>
+              </w:rPr>
+              <w:tab/>
+            </w:r>
+            <w:r>
+              <w:rPr>
+                <w:noProof/>
+                <w:webHidden/>
+              </w:rPr>
+              <w:fldChar w:fldCharType="begin"/>
+            </w:r>
+            <w:r>
+              <w:rPr>
+                <w:noProof/>
+                <w:webHidden/>
+              </w:rPr>
+              <w:instrText xml:space="preserve"> PAGEREF _Toc92406543 \h </w:instrText>
+            </w:r>
+            <w:r>
+              <w:rPr>
+                <w:noProof/>
+                <w:webHidden/>
+              </w:rPr>
+            </w:r>
+            <w:r>
+              <w:rPr>
+                <w:noProof/>
+                <w:webHidden/>
+              </w:rPr>
+              <w:fldChar w:fldCharType="separate"/>
+            </w:r>
+            <w:r>
+              <w:rPr>
+                <w:noProof/>
+                <w:webHidden/>
+              </w:rPr>
+              <w:t>16</w:t>
+            </w:r>
+            <w:r>
+              <w:rPr>
+                <w:noProof/>
+                <w:webHidden/>
+              </w:rPr>
+              <w:fldChar w:fldCharType="end"/>
+            </w:r>
+          </w:hyperlink>
+        </w:p>
+        <w:p>
+          <w:pPr>
+            <w:pStyle w:val="ndice2"/>
+            <w:tabs>
+              <w:tab w:val="right" w:leader="dot" w:pos="8494"/>
+            </w:tabs>
+            <w:spacing w:line="360" w:lineRule="auto"/>
+            <w:rPr>
+              <w:noProof/>
+            </w:rPr>
+          </w:pPr>
+          <w:hyperlink w:anchor="_Toc92406544" w:history="1">
+            <w:r>
+              <w:rPr>
+                <w:rStyle w:val="Hiperligao"/>
+                <w:noProof/>
+              </w:rPr>
+              <w:t>Página produto</w:t>
+            </w:r>
+            <w:r>
+              <w:rPr>
+                <w:noProof/>
+                <w:webHidden/>
+              </w:rPr>
+              <w:tab/>
+            </w:r>
+            <w:r>
+              <w:rPr>
+                <w:noProof/>
+                <w:webHidden/>
+              </w:rPr>
+              <w:fldChar w:fldCharType="begin"/>
+            </w:r>
+            <w:r>
+              <w:rPr>
+                <w:noProof/>
+                <w:webHidden/>
+              </w:rPr>
+              <w:instrText xml:space="preserve"> PAGEREF _Toc92406544 \h </w:instrText>
+            </w:r>
+            <w:r>
+              <w:rPr>
+                <w:noProof/>
+                <w:webHidden/>
+              </w:rPr>
+            </w:r>
+            <w:r>
+              <w:rPr>
+                <w:noProof/>
+                <w:webHidden/>
+              </w:rPr>
+              <w:fldChar w:fldCharType="separate"/>
+            </w:r>
+            <w:r>
+              <w:rPr>
+                <w:noProof/>
+                <w:webHidden/>
+              </w:rPr>
+              <w:t>16</w:t>
+            </w:r>
+            <w:r>
+              <w:rPr>
+                <w:noProof/>
+                <w:webHidden/>
+              </w:rPr>
+              <w:fldChar w:fldCharType="end"/>
+            </w:r>
+          </w:hyperlink>
+        </w:p>
+        <w:p>
+          <w:pPr>
+            <w:spacing w:line="360" w:lineRule="auto"/>
+          </w:pPr>
+          <w:r>
+            <w:rPr>
+              <w:b/>
+              <w:bCs/>
+            </w:rPr>
+            <w:fldChar w:fldCharType="end"/>
+          </w:r>
+        </w:p>
+      </w:sdtContent>
+    </w:sdt>
+    <w:p>
+      <w:pPr>
+        <w:pStyle w:val="Cabealhodondice"/>
+        <w:spacing w:line="360" w:lineRule="auto"/>
+      </w:pPr>
+      <w:r>
+        <w:t>Índice de Figuras</w:t>
+      </w:r>
+    </w:p>
+    <w:p>
+      <w:pPr>
+        <w:pStyle w:val="ndicedeilustraes"/>
+        <w:tabs>
+          <w:tab w:val="right" w:leader="dot" w:pos="8494"/>
+        </w:tabs>
+        <w:rPr>
+          <w:noProof/>
+        </w:rPr>
+      </w:pPr>
+      <w:r>
+        <w:fldChar w:fldCharType="begin"/>
+      </w:r>
+      <w:r>
+        <w:instrText xml:space="preserve"> TOC \h \z \c "Figura" </w:instrText>
+      </w:r>
+      <w:r>
+        <w:fldChar w:fldCharType="separate"/>
+      </w:r>
+      <w:hyperlink w:anchor="_Toc92406715" w:history="1">
+        <w:r>
+          <w:rPr>
+            <w:rStyle w:val="Hiperligao"/>
+            <w:noProof/>
+          </w:rPr>
+          <w:t>Figura 1 - Registo 1</w:t>
+        </w:r>
+        <w:r>
+          <w:rPr>
+            <w:noProof/>
+            <w:webHidden/>
+          </w:rPr>
+          <w:tab/>
+        </w:r>
+        <w:r>
+          <w:rPr>
+            <w:noProof/>
+            <w:webHidden/>
+          </w:rPr>
+          <w:fldChar w:fldCharType="begin"/>
+        </w:r>
+        <w:r>
+          <w:rPr>
+            <w:noProof/>
+            <w:webHidden/>
+          </w:rPr>
+          <w:instrText xml:space="preserve"> PAGEREF _Toc92406715 \h </w:instrText>
+        </w:r>
+        <w:r>
+          <w:rPr>
+            <w:noProof/>
+            <w:webHidden/>
+          </w:rPr>
+        </w:r>
+        <w:r>
+          <w:rPr>
+            <w:noProof/>
+            <w:webHidden/>
+          </w:rPr>
+          <w:fldChar w:fldCharType="separate"/>
+        </w:r>
+        <w:r>
+          <w:rPr>
+            <w:noProof/>
+            <w:webHidden/>
+          </w:rPr>
+          <w:t>3</w:t>
+        </w:r>
+        <w:r>
+          <w:rPr>
+            <w:noProof/>
+            <w:webHidden/>
+          </w:rPr>
+          <w:fldChar w:fldCharType="end"/>
+        </w:r>
+      </w:hyperlink>
+    </w:p>
+    <w:p>
+      <w:pPr>
+        <w:pStyle w:val="ndicedeilustraes"/>
+        <w:tabs>
+          <w:tab w:val="right" w:leader="dot" w:pos="8494"/>
+        </w:tabs>
+        <w:rPr>
+          <w:noProof/>
+        </w:rPr>
+      </w:pPr>
+      <w:hyperlink w:anchor="_Toc92406716" w:history="1">
+        <w:r>
+          <w:rPr>
+            <w:rStyle w:val="Hiperligao"/>
+            <w:noProof/>
+          </w:rPr>
+          <w:t>Figura 2 - Registo 2</w:t>
+        </w:r>
+        <w:r>
+          <w:rPr>
+            <w:noProof/>
+            <w:webHidden/>
+          </w:rPr>
+          <w:tab/>
+        </w:r>
+        <w:r>
+          <w:rPr>
+            <w:noProof/>
+            <w:webHidden/>
+          </w:rPr>
+          <w:fldChar w:fldCharType="begin"/>
+        </w:r>
+        <w:r>
+          <w:rPr>
+            <w:noProof/>
+            <w:webHidden/>
+          </w:rPr>
+          <w:instrText xml:space="preserve"> PAGEREF _Toc92406716 \h </w:instrText>
+        </w:r>
+        <w:r>
+          <w:rPr>
+            <w:noProof/>
+            <w:webHidden/>
+          </w:rPr>
+        </w:r>
+        <w:r>
+          <w:rPr>
+            <w:noProof/>
+            <w:webHidden/>
+          </w:rPr>
+          <w:fldChar w:fldCharType="separate"/>
+        </w:r>
+        <w:r>
+          <w:rPr>
+            <w:noProof/>
+            <w:webHidden/>
+          </w:rPr>
+          <w:t>3</w:t>
+        </w:r>
+        <w:r>
+          <w:rPr>
+            <w:noProof/>
+            <w:webHidden/>
+          </w:rPr>
+          <w:fldChar w:fldCharType="end"/>
+        </w:r>
+      </w:hyperlink>
+    </w:p>
+    <w:p>
+      <w:pPr>
+        <w:pStyle w:val="ndicedeilustraes"/>
+        <w:tabs>
+          <w:tab w:val="right" w:leader="dot" w:pos="8494"/>
+        </w:tabs>
+        <w:rPr>
+          <w:noProof/>
+        </w:rPr>
+      </w:pPr>
+      <w:hyperlink w:anchor="_Toc92406717" w:history="1">
+        <w:r>
+          <w:rPr>
+            <w:rStyle w:val="Hiperligao"/>
+            <w:noProof/>
+          </w:rPr>
+          <w:t>Figura 3 - Registo 4</w:t>
+        </w:r>
+        <w:r>
+          <w:rPr>
+            <w:noProof/>
+            <w:webHidden/>
+          </w:rPr>
+          <w:tab/>
+        </w:r>
+        <w:r>
+          <w:rPr>
+            <w:noProof/>
+            <w:webHidden/>
+          </w:rPr>
+          <w:fldChar w:fldCharType="begin"/>
+        </w:r>
+        <w:r>
+          <w:rPr>
+            <w:noProof/>
+            <w:webHidden/>
+          </w:rPr>
+          <w:instrText xml:space="preserve"> PAGEREF _Toc92406717 \h </w:instrText>
+        </w:r>
+        <w:r>
+          <w:rPr>
+            <w:noProof/>
+            <w:webHidden/>
+          </w:rPr>
+        </w:r>
+        <w:r>
+          <w:rPr>
+            <w:noProof/>
+            <w:webHidden/>
+          </w:rPr>
+          <w:fldChar w:fldCharType="separate"/>
+        </w:r>
+        <w:r>
+          <w:rPr>
+            <w:noProof/>
+            <w:webHidden/>
+          </w:rPr>
+          <w:t>4</w:t>
+        </w:r>
+        <w:r>
+          <w:rPr>
+            <w:noProof/>
+            <w:webHidden/>
+          </w:rPr>
+          <w:fldChar w:fldCharType="end"/>
+        </w:r>
+      </w:hyperlink>
+    </w:p>
+    <w:p>
+      <w:pPr>
+        <w:pStyle w:val="ndicedeilustraes"/>
+        <w:tabs>
+          <w:tab w:val="right" w:leader="dot" w:pos="8494"/>
+        </w:tabs>
+        <w:rPr>
+          <w:noProof/>
+        </w:rPr>
+      </w:pPr>
+      <w:hyperlink w:anchor="_Toc92406718" w:history="1">
+        <w:r>
+          <w:rPr>
+            <w:rStyle w:val="Hiperligao"/>
+            <w:noProof/>
+          </w:rPr>
+          <w:t>Figura 4 - Registo 5</w:t>
+        </w:r>
+        <w:r>
+          <w:rPr>
+            <w:noProof/>
+            <w:webHidden/>
+          </w:rPr>
+          <w:tab/>
+        </w:r>
+        <w:r>
+          <w:rPr>
+            <w:noProof/>
+            <w:webHidden/>
+          </w:rPr>
+          <w:fldChar w:fldCharType="begin"/>
+        </w:r>
+        <w:r>
+          <w:rPr>
+            <w:noProof/>
+            <w:webHidden/>
+          </w:rPr>
+          <w:instrText xml:space="preserve"> PAGEREF _Toc92406718 \h </w:instrText>
+        </w:r>
+        <w:r>
+          <w:rPr>
+            <w:noProof/>
+            <w:webHidden/>
+          </w:rPr>
+        </w:r>
+        <w:r>
+          <w:rPr>
+            <w:noProof/>
+            <w:webHidden/>
+          </w:rPr>
+          <w:fldChar w:fldCharType="separate"/>
+        </w:r>
+        <w:r>
+          <w:rPr>
+            <w:noProof/>
+            <w:webHidden/>
+          </w:rPr>
+          <w:t>5</w:t>
+        </w:r>
+        <w:r>
+          <w:rPr>
+            <w:noProof/>
+            <w:webHidden/>
+          </w:rPr>
+          <w:fldChar w:fldCharType="end"/>
+        </w:r>
+      </w:hyperlink>
+    </w:p>
+    <w:p>
+      <w:pPr>
+        <w:pStyle w:val="ndicedeilustraes"/>
+        <w:tabs>
+          <w:tab w:val="right" w:leader="dot" w:pos="8494"/>
+        </w:tabs>
+        <w:rPr>
+          <w:noProof/>
+        </w:rPr>
+      </w:pPr>
+      <w:hyperlink w:anchor="_Toc92406719" w:history="1">
+        <w:r>
+          <w:rPr>
+            <w:rStyle w:val="Hiperligao"/>
+            <w:noProof/>
+          </w:rPr>
+          <w:t>Figura 5 - Registo 6</w:t>
+        </w:r>
+        <w:r>
+          <w:rPr>
+            <w:noProof/>
+            <w:webHidden/>
+          </w:rPr>
+          <w:tab/>
+        </w:r>
+        <w:r>
+          <w:rPr>
+            <w:noProof/>
+            <w:webHidden/>
+          </w:rPr>
+          <w:fldChar w:fldCharType="begin"/>
+        </w:r>
+        <w:r>
+          <w:rPr>
+            <w:noProof/>
+            <w:webHidden/>
+          </w:rPr>
+          <w:instrText xml:space="preserve"> PAGEREF _Toc92406719 \h </w:instrText>
+        </w:r>
+        <w:r>
+          <w:rPr>
+            <w:noProof/>
+            <w:webHidden/>
+          </w:rPr>
+        </w:r>
+        <w:r>
+          <w:rPr>
+            <w:noProof/>
+            <w:webHidden/>
+          </w:rPr>
+          <w:fldChar w:fldCharType="separate"/>
+        </w:r>
+        <w:r>
+          <w:rPr>
+            <w:noProof/>
+            <w:webHidden/>
+          </w:rPr>
+          <w:t>6</w:t>
+        </w:r>
+        <w:r>
+          <w:rPr>
+            <w:noProof/>
+            <w:webHidden/>
+          </w:rPr>
+          <w:fldChar w:fldCharType="end"/>
+        </w:r>
+      </w:hyperlink>
+    </w:p>
+    <w:p>
+      <w:pPr>
+        <w:pStyle w:val="ndicedeilustraes"/>
+        <w:tabs>
+          <w:tab w:val="right" w:leader="dot" w:pos="8494"/>
+        </w:tabs>
+        <w:rPr>
+          <w:noProof/>
+        </w:rPr>
+      </w:pPr>
+      <w:hyperlink w:anchor="_Toc92406720" w:history="1">
+        <w:r>
+          <w:rPr>
+            <w:rStyle w:val="Hiperligao"/>
+            <w:noProof/>
+          </w:rPr>
+          <w:t>Figura 6 - Registo 7</w:t>
+        </w:r>
+        <w:r>
+          <w:rPr>
+            <w:noProof/>
+            <w:webHidden/>
+          </w:rPr>
+          <w:tab/>
+        </w:r>
+        <w:r>
+          <w:rPr>
+            <w:noProof/>
+            <w:webHidden/>
+          </w:rPr>
+          <w:fldChar w:fldCharType="begin"/>
+        </w:r>
+        <w:r>
+          <w:rPr>
+            <w:noProof/>
+            <w:webHidden/>
+          </w:rPr>
+          <w:instrText xml:space="preserve"> PAGEREF _Toc92406720 \h </w:instrText>
+        </w:r>
+        <w:r>
+          <w:rPr>
+            <w:noProof/>
+            <w:webHidden/>
+          </w:rPr>
+        </w:r>
+        <w:r>
+          <w:rPr>
+            <w:noProof/>
+            <w:webHidden/>
+          </w:rPr>
+          <w:fldChar w:fldCharType="separate"/>
+        </w:r>
+        <w:r>
+          <w:rPr>
+            <w:noProof/>
+            <w:webHidden/>
+          </w:rPr>
+          <w:t>6</w:t>
+        </w:r>
+        <w:r>
+          <w:rPr>
+            <w:noProof/>
+            <w:webHidden/>
+          </w:rPr>
+          <w:fldChar w:fldCharType="end"/>
+        </w:r>
+      </w:hyperlink>
+    </w:p>
+    <w:p>
+      <w:pPr>
+        <w:pStyle w:val="ndicedeilustraes"/>
+        <w:tabs>
+          <w:tab w:val="right" w:leader="dot" w:pos="8494"/>
+        </w:tabs>
+        <w:rPr>
+          <w:noProof/>
+        </w:rPr>
+      </w:pPr>
+      <w:hyperlink w:anchor="_Toc92406721" w:history="1">
+        <w:r>
+          <w:rPr>
+            <w:rStyle w:val="Hiperligao"/>
+            <w:noProof/>
+          </w:rPr>
+          <w:t>Figura 7 - Registo 7</w:t>
+        </w:r>
+        <w:r>
+          <w:rPr>
+            <w:noProof/>
+            <w:webHidden/>
+          </w:rPr>
+          <w:tab/>
+        </w:r>
+        <w:r>
+          <w:rPr>
+            <w:noProof/>
+            <w:webHidden/>
+          </w:rPr>
+          <w:fldChar w:fldCharType="begin"/>
+        </w:r>
+        <w:r>
+          <w:rPr>
+            <w:noProof/>
+            <w:webHidden/>
+          </w:rPr>
+          <w:instrText xml:space="preserve"> PAGEREF _Toc92406721 \h </w:instrText>
+        </w:r>
+        <w:r>
+          <w:rPr>
+            <w:noProof/>
+            <w:webHidden/>
+          </w:rPr>
+        </w:r>
+        <w:r>
+          <w:rPr>
+            <w:noProof/>
+            <w:webHidden/>
+          </w:rPr>
+          <w:fldChar w:fldCharType="separate"/>
+        </w:r>
+        <w:r>
+          <w:rPr>
+            <w:noProof/>
+            <w:webHidden/>
+          </w:rPr>
+          <w:t>6</w:t>
+        </w:r>
+        <w:r>
+          <w:rPr>
+            <w:noProof/>
+            <w:webHidden/>
+          </w:rPr>
+          <w:fldChar w:fldCharType="end"/>
+        </w:r>
+      </w:hyperlink>
+    </w:p>
+    <w:p>
+      <w:pPr>
+        <w:pStyle w:val="ndicedeilustraes"/>
+        <w:tabs>
+          <w:tab w:val="right" w:leader="dot" w:pos="8494"/>
+        </w:tabs>
+        <w:rPr>
+          <w:noProof/>
+        </w:rPr>
+      </w:pPr>
+      <w:hyperlink w:anchor="_Toc92406722" w:history="1">
+        <w:r>
+          <w:rPr>
+            <w:rStyle w:val="Hiperligao"/>
+            <w:noProof/>
+          </w:rPr>
+          <w:t>Figura 8 - Registo 8</w:t>
+        </w:r>
+        <w:r>
+          <w:rPr>
+            <w:noProof/>
+            <w:webHidden/>
+          </w:rPr>
+          <w:tab/>
+        </w:r>
+        <w:r>
+          <w:rPr>
+            <w:noProof/>
+            <w:webHidden/>
+          </w:rPr>
+          <w:fldChar w:fldCharType="begin"/>
+        </w:r>
+        <w:r>
+          <w:rPr>
+            <w:noProof/>
+            <w:webHidden/>
+          </w:rPr>
+          <w:instrText xml:space="preserve"> PAGEREF _Toc92406722 \h </w:instrText>
+        </w:r>
+        <w:r>
+          <w:rPr>
+            <w:noProof/>
+            <w:webHidden/>
+          </w:rPr>
+        </w:r>
+        <w:r>
+          <w:rPr>
+            <w:noProof/>
+            <w:webHidden/>
+          </w:rPr>
+          <w:fldChar w:fldCharType="separate"/>
+        </w:r>
+        <w:r>
+          <w:rPr>
+            <w:noProof/>
+            <w:webHidden/>
+          </w:rPr>
+          <w:t>7</w:t>
+        </w:r>
+        <w:r>
+          <w:rPr>
+            <w:noProof/>
+            <w:webHidden/>
+          </w:rPr>
+          <w:fldChar w:fldCharType="end"/>
+        </w:r>
+      </w:hyperlink>
+    </w:p>
+    <w:p>
+      <w:pPr>
+        <w:pStyle w:val="ndicedeilustraes"/>
+        <w:tabs>
+          <w:tab w:val="right" w:leader="dot" w:pos="8494"/>
+        </w:tabs>
+        <w:rPr>
+          <w:noProof/>
+        </w:rPr>
+      </w:pPr>
+      <w:hyperlink w:anchor="_Toc92406723" w:history="1">
+        <w:r>
+          <w:rPr>
+            <w:rStyle w:val="Hiperligao"/>
+            <w:noProof/>
+          </w:rPr>
+          <w:t>Figura 9 - Registo 8</w:t>
+        </w:r>
+        <w:r>
+          <w:rPr>
+            <w:noProof/>
+            <w:webHidden/>
+          </w:rPr>
+          <w:tab/>
+        </w:r>
+        <w:r>
+          <w:rPr>
+            <w:noProof/>
+            <w:webHidden/>
+          </w:rPr>
+          <w:fldChar w:fldCharType="begin"/>
+        </w:r>
+        <w:r>
+          <w:rPr>
+            <w:noProof/>
+            <w:webHidden/>
+          </w:rPr>
+          <w:instrText xml:space="preserve"> PAGEREF _Toc92406723 \h </w:instrText>
+        </w:r>
+        <w:r>
+          <w:rPr>
+            <w:noProof/>
+            <w:webHidden/>
+          </w:rPr>
+        </w:r>
+        <w:r>
+          <w:rPr>
+            <w:noProof/>
+            <w:webHidden/>
+          </w:rPr>
+          <w:fldChar w:fldCharType="separate"/>
+        </w:r>
+        <w:r>
+          <w:rPr>
+            <w:noProof/>
+            <w:webHidden/>
+          </w:rPr>
+          <w:t>7</w:t>
+        </w:r>
+        <w:r>
+          <w:rPr>
+            <w:noProof/>
+            <w:webHidden/>
+          </w:rPr>
+          <w:fldChar w:fldCharType="end"/>
+        </w:r>
+      </w:hyperlink>
+    </w:p>
+    <w:p>
+      <w:pPr>
+        <w:pStyle w:val="ndicedeilustraes"/>
+        <w:tabs>
+          <w:tab w:val="right" w:leader="dot" w:pos="8494"/>
+        </w:tabs>
+        <w:rPr>
+          <w:noProof/>
+        </w:rPr>
+      </w:pPr>
+      <w:hyperlink w:anchor="_Toc92406724" w:history="1">
+        <w:r>
+          <w:rPr>
+            <w:rStyle w:val="Hiperligao"/>
+            <w:noProof/>
+          </w:rPr>
+          <w:t>Figura 10 - Registo 9</w:t>
+        </w:r>
+        <w:r>
+          <w:rPr>
+            <w:noProof/>
+            <w:webHidden/>
+          </w:rPr>
+          <w:tab/>
+        </w:r>
+        <w:r>
+          <w:rPr>
+            <w:noProof/>
+            <w:webHidden/>
+          </w:rPr>
+          <w:fldChar w:fldCharType="begin"/>
+        </w:r>
+        <w:r>
+          <w:rPr>
+            <w:noProof/>
+            <w:webHidden/>
+          </w:rPr>
+          <w:instrText xml:space="preserve"> PAGEREF _Toc92406724 \h </w:instrText>
+        </w:r>
+        <w:r>
+          <w:rPr>
+            <w:noProof/>
+            <w:webHidden/>
+          </w:rPr>
+        </w:r>
+        <w:r>
+          <w:rPr>
+            <w:noProof/>
+            <w:webHidden/>
+          </w:rPr>
+          <w:fldChar w:fldCharType="separate"/>
+        </w:r>
+        <w:r>
+          <w:rPr>
+            <w:noProof/>
+            <w:webHidden/>
+          </w:rPr>
+          <w:t>7</w:t>
+        </w:r>
+        <w:r>
+          <w:rPr>
+            <w:noProof/>
+            <w:webHidden/>
+          </w:rPr>
+          <w:fldChar w:fldCharType="end"/>
+        </w:r>
+      </w:hyperlink>
+    </w:p>
+    <w:p>
+      <w:pPr>
+        <w:pStyle w:val="ndicedeilustraes"/>
+        <w:tabs>
+          <w:tab w:val="right" w:leader="dot" w:pos="8494"/>
+        </w:tabs>
+        <w:rPr>
+          <w:noProof/>
+        </w:rPr>
+      </w:pPr>
+      <w:hyperlink w:anchor="_Toc92406725" w:history="1">
+        <w:r>
+          <w:rPr>
+            <w:rStyle w:val="Hiperligao"/>
+            <w:noProof/>
+          </w:rPr>
+          <w:t>Figura 11 - Registo 9</w:t>
+        </w:r>
+        <w:r>
+          <w:rPr>
+            <w:noProof/>
+            <w:webHidden/>
+          </w:rPr>
+          <w:tab/>
+        </w:r>
+        <w:r>
+          <w:rPr>
+            <w:noProof/>
+            <w:webHidden/>
+          </w:rPr>
+          <w:fldChar w:fldCharType="begin"/>
+        </w:r>
+        <w:r>
+          <w:rPr>
+            <w:noProof/>
+            <w:webHidden/>
+          </w:rPr>
+          <w:instrText xml:space="preserve"> PAGEREF _Toc92406725 \h </w:instrText>
+        </w:r>
+        <w:r>
+          <w:rPr>
+            <w:noProof/>
+            <w:webHidden/>
+          </w:rPr>
+        </w:r>
+        <w:r>
+          <w:rPr>
+            <w:noProof/>
+            <w:webHidden/>
+          </w:rPr>
+          <w:fldChar w:fldCharType="separate"/>
+        </w:r>
+        <w:r>
+          <w:rPr>
+            <w:noProof/>
+            <w:webHidden/>
+          </w:rPr>
+          <w:t>7</w:t>
+        </w:r>
+        <w:r>
+          <w:rPr>
+            <w:noProof/>
+            <w:webHidden/>
+          </w:rPr>
+          <w:fldChar w:fldCharType="end"/>
+        </w:r>
+      </w:hyperlink>
+    </w:p>
+    <w:p>
+      <w:pPr>
+        <w:pStyle w:val="ndicedeilustraes"/>
+        <w:tabs>
+          <w:tab w:val="right" w:leader="dot" w:pos="8494"/>
+        </w:tabs>
+        <w:rPr>
+          <w:noProof/>
+        </w:rPr>
+      </w:pPr>
+      <w:hyperlink w:anchor="_Toc92406726" w:history="1">
+        <w:r>
+          <w:rPr>
+            <w:rStyle w:val="Hiperligao"/>
+            <w:noProof/>
+          </w:rPr>
+          <w:t>Figura 12 - Registo 10</w:t>
+        </w:r>
+        <w:r>
+          <w:rPr>
+            <w:noProof/>
+            <w:webHidden/>
+          </w:rPr>
+          <w:tab/>
+        </w:r>
+        <w:r>
+          <w:rPr>
+            <w:noProof/>
+            <w:webHidden/>
+          </w:rPr>
+          <w:fldChar w:fldCharType="begin"/>
+        </w:r>
+        <w:r>
+          <w:rPr>
+            <w:noProof/>
+            <w:webHidden/>
+          </w:rPr>
+          <w:instrText xml:space="preserve"> PAGEREF _Toc92406726 \h </w:instrText>
+        </w:r>
+        <w:r>
+          <w:rPr>
+            <w:noProof/>
+            <w:webHidden/>
+          </w:rPr>
+        </w:r>
+        <w:r>
+          <w:rPr>
+            <w:noProof/>
+            <w:webHidden/>
+          </w:rPr>
+          <w:fldChar w:fldCharType="separate"/>
+        </w:r>
+        <w:r>
+          <w:rPr>
+            <w:noProof/>
+            <w:webHidden/>
+          </w:rPr>
+          <w:t>8</w:t>
+        </w:r>
+        <w:r>
+          <w:rPr>
+            <w:noProof/>
+            <w:webHidden/>
+          </w:rPr>
+          <w:fldChar w:fldCharType="end"/>
+        </w:r>
+      </w:hyperlink>
+    </w:p>
+    <w:p>
+      <w:pPr>
+        <w:pStyle w:val="ndicedeilustraes"/>
+        <w:tabs>
+          <w:tab w:val="right" w:leader="dot" w:pos="8494"/>
+        </w:tabs>
+        <w:rPr>
+          <w:noProof/>
+        </w:rPr>
+      </w:pPr>
+      <w:hyperlink w:anchor="_Toc92406727" w:history="1">
+        <w:r>
+          <w:rPr>
+            <w:rStyle w:val="Hiperligao"/>
+            <w:noProof/>
+          </w:rPr>
+          <w:t>Figura 13 - Registo 11</w:t>
+        </w:r>
+        <w:r>
+          <w:rPr>
+            <w:noProof/>
+            <w:webHidden/>
+          </w:rPr>
+          <w:tab/>
+        </w:r>
+        <w:r>
+          <w:rPr>
+            <w:noProof/>
+            <w:webHidden/>
+          </w:rPr>
+          <w:fldChar w:fldCharType="begin"/>
+        </w:r>
+        <w:r>
+          <w:rPr>
+            <w:noProof/>
+            <w:webHidden/>
+          </w:rPr>
+          <w:instrText xml:space="preserve"> PAGEREF _Toc92406727 \h </w:instrText>
+        </w:r>
+        <w:r>
+          <w:rPr>
+            <w:noProof/>
+            <w:webHidden/>
+          </w:rPr>
+        </w:r>
+        <w:r>
+          <w:rPr>
+            <w:noProof/>
+            <w:webHidden/>
+          </w:rPr>
+          <w:fldChar w:fldCharType="separate"/>
+        </w:r>
+        <w:r>
+          <w:rPr>
+            <w:noProof/>
+            <w:webHidden/>
+          </w:rPr>
+          <w:t>8</w:t>
+        </w:r>
+        <w:r>
+          <w:rPr>
+            <w:noProof/>
+            <w:webHidden/>
+          </w:rPr>
+          <w:fldChar w:fldCharType="end"/>
+        </w:r>
+      </w:hyperlink>
+    </w:p>
+    <w:p>
+      <w:pPr>
+        <w:pStyle w:val="ndicedeilustraes"/>
+        <w:tabs>
+          <w:tab w:val="right" w:leader="dot" w:pos="8494"/>
+        </w:tabs>
+        <w:rPr>
+          <w:noProof/>
+        </w:rPr>
+      </w:pPr>
+      <w:hyperlink w:anchor="_Toc92406728" w:history="1">
+        <w:r>
+          <w:rPr>
+            <w:rStyle w:val="Hiperligao"/>
+            <w:noProof/>
+          </w:rPr>
+          <w:t>Figura 14 - Ecrã Inicial Sem Anuncios</w:t>
+        </w:r>
+        <w:r>
+          <w:rPr>
+            <w:noProof/>
+            <w:webHidden/>
+          </w:rPr>
+          <w:tab/>
+        </w:r>
+        <w:r>
+          <w:rPr>
+            <w:noProof/>
+            <w:webHidden/>
+          </w:rPr>
+          <w:fldChar w:fldCharType="begin"/>
+        </w:r>
+        <w:r>
+          <w:rPr>
+            <w:noProof/>
+            <w:webHidden/>
+          </w:rPr>
+          <w:instrText xml:space="preserve"> PAGEREF _Toc92406728 \h </w:instrText>
+        </w:r>
+        <w:r>
+          <w:rPr>
+            <w:noProof/>
+            <w:webHidden/>
+          </w:rPr>
+        </w:r>
+        <w:r>
+          <w:rPr>
+            <w:noProof/>
+            <w:webHidden/>
+          </w:rPr>
+          <w:fldChar w:fldCharType="separate"/>
+        </w:r>
+        <w:r>
+          <w:rPr>
+            <w:noProof/>
+            <w:webHidden/>
+          </w:rPr>
+          <w:t>14</w:t>
+        </w:r>
+        <w:r>
+          <w:rPr>
+            <w:noProof/>
+            <w:webHidden/>
+          </w:rPr>
+          <w:fldChar w:fldCharType="end"/>
+        </w:r>
+      </w:hyperlink>
+    </w:p>
+    <w:p>
+      <w:pPr>
+        <w:pStyle w:val="ndicedeilustraes"/>
+        <w:tabs>
+          <w:tab w:val="right" w:leader="dot" w:pos="8494"/>
+        </w:tabs>
+        <w:rPr>
+          <w:noProof/>
+        </w:rPr>
+      </w:pPr>
+      <w:hyperlink w:anchor="_Toc92406729" w:history="1">
+        <w:r>
+          <w:rPr>
+            <w:rStyle w:val="Hiperligao"/>
+            <w:noProof/>
+          </w:rPr>
+          <w:t>Figura 15 - Menu Do Website La Redoute</w:t>
+        </w:r>
+        <w:r>
+          <w:rPr>
+            <w:noProof/>
+            <w:webHidden/>
+          </w:rPr>
+          <w:tab/>
+        </w:r>
+        <w:r>
+          <w:rPr>
+            <w:noProof/>
+            <w:webHidden/>
+          </w:rPr>
+          <w:fldChar w:fldCharType="begin"/>
+        </w:r>
+        <w:r>
+          <w:rPr>
+            <w:noProof/>
+            <w:webHidden/>
+          </w:rPr>
+          <w:instrText xml:space="preserve"> PAGEREF _Toc92406729 \h </w:instrText>
+        </w:r>
+        <w:r>
+          <w:rPr>
+            <w:noProof/>
+            <w:webHidden/>
+          </w:rPr>
+        </w:r>
+        <w:r>
+          <w:rPr>
+            <w:noProof/>
+            <w:webHidden/>
+          </w:rPr>
+          <w:fldChar w:fldCharType="separate"/>
+        </w:r>
+        <w:r>
+          <w:rPr>
+            <w:noProof/>
+            <w:webHidden/>
+          </w:rPr>
+          <w:t>15</w:t>
+        </w:r>
+        <w:r>
+          <w:rPr>
+            <w:noProof/>
+            <w:webHidden/>
+          </w:rPr>
+          <w:fldChar w:fldCharType="end"/>
+        </w:r>
+      </w:hyperlink>
+    </w:p>
+    <w:p>
+      <w:pPr>
+        <w:pStyle w:val="ndicedeilustraes"/>
+        <w:tabs>
+          <w:tab w:val="right" w:leader="dot" w:pos="8494"/>
+        </w:tabs>
+        <w:rPr>
+          <w:noProof/>
+        </w:rPr>
+      </w:pPr>
+      <w:hyperlink w:anchor="_Toc92406730" w:history="1">
+        <w:r>
+          <w:rPr>
+            <w:rStyle w:val="Hiperligao"/>
+            <w:noProof/>
+          </w:rPr>
+          <w:t>Figura 16 - Menu Do Website Do Projeto</w:t>
+        </w:r>
+        <w:r>
+          <w:rPr>
+            <w:noProof/>
+            <w:webHidden/>
+          </w:rPr>
+          <w:tab/>
+        </w:r>
+        <w:r>
+          <w:rPr>
+            <w:noProof/>
+            <w:webHidden/>
+          </w:rPr>
+          <w:fldChar w:fldCharType="begin"/>
+        </w:r>
+        <w:r>
+          <w:rPr>
+            <w:noProof/>
+            <w:webHidden/>
+          </w:rPr>
+          <w:instrText xml:space="preserve"> PAGEREF _Toc92406730 \h </w:instrText>
+        </w:r>
+        <w:r>
+          <w:rPr>
+            <w:noProof/>
+            <w:webHidden/>
+          </w:rPr>
+        </w:r>
+        <w:r>
+          <w:rPr>
+            <w:noProof/>
+            <w:webHidden/>
+          </w:rPr>
+          <w:fldChar w:fldCharType="separate"/>
+        </w:r>
+        <w:r>
+          <w:rPr>
+            <w:noProof/>
+            <w:webHidden/>
+          </w:rPr>
+          <w:t>15</w:t>
+        </w:r>
+        <w:r>
+          <w:rPr>
+            <w:noProof/>
+            <w:webHidden/>
+          </w:rPr>
+          <w:fldChar w:fldCharType="end"/>
+        </w:r>
+      </w:hyperlink>
+    </w:p>
+    <w:p>
+      <w:pPr>
+        <w:pStyle w:val="ndicedeilustraes"/>
+        <w:tabs>
+          <w:tab w:val="right" w:leader="dot" w:pos="8494"/>
+        </w:tabs>
+        <w:rPr>
+          <w:noProof/>
+        </w:rPr>
+      </w:pPr>
+      <w:hyperlink w:anchor="_Toc92406731" w:history="1">
+        <w:r>
+          <w:rPr>
+            <w:rStyle w:val="Hiperligao"/>
+            <w:noProof/>
+          </w:rPr>
+          <w:t>Figura 17 - Barra De Pesquisa Do Website Do Projeto</w:t>
+        </w:r>
+        <w:r>
+          <w:rPr>
+            <w:noProof/>
+            <w:webHidden/>
+          </w:rPr>
+          <w:tab/>
+        </w:r>
+        <w:r>
+          <w:rPr>
+            <w:noProof/>
+            <w:webHidden/>
+          </w:rPr>
+          <w:fldChar w:fldCharType="begin"/>
+        </w:r>
+        <w:r>
+          <w:rPr>
+            <w:noProof/>
+            <w:webHidden/>
+          </w:rPr>
+          <w:instrText xml:space="preserve"> PAGEREF _Toc92406731 \h </w:instrText>
+        </w:r>
+        <w:r>
+          <w:rPr>
+            <w:noProof/>
+            <w:webHidden/>
+          </w:rPr>
+        </w:r>
+        <w:r>
+          <w:rPr>
+            <w:noProof/>
+            <w:webHidden/>
+          </w:rPr>
+          <w:fldChar w:fldCharType="separate"/>
+        </w:r>
+        <w:r>
+          <w:rPr>
+            <w:noProof/>
+            <w:webHidden/>
+          </w:rPr>
+          <w:t>15</w:t>
+        </w:r>
+        <w:r>
+          <w:rPr>
+            <w:noProof/>
+            <w:webHidden/>
+          </w:rPr>
+          <w:fldChar w:fldCharType="end"/>
+        </w:r>
+      </w:hyperlink>
+    </w:p>
+    <w:p>
+      <w:pPr>
+        <w:pStyle w:val="ndicedeilustraes"/>
+        <w:tabs>
+          <w:tab w:val="right" w:leader="dot" w:pos="8494"/>
+        </w:tabs>
+        <w:rPr>
+          <w:noProof/>
+        </w:rPr>
+      </w:pPr>
+      <w:hyperlink w:anchor="_Toc92406732" w:history="1">
+        <w:r>
+          <w:rPr>
+            <w:rStyle w:val="Hiperligao"/>
+            <w:noProof/>
+          </w:rPr>
+          <w:t>Figura 18 - Página De Produtos</w:t>
+        </w:r>
+        <w:r>
+          <w:rPr>
+            <w:noProof/>
+            <w:webHidden/>
+          </w:rPr>
+          <w:tab/>
+        </w:r>
+        <w:r>
+          <w:rPr>
+            <w:noProof/>
+            <w:webHidden/>
+          </w:rPr>
+          <w:fldChar w:fldCharType="begin"/>
+        </w:r>
+        <w:r>
+          <w:rPr>
+            <w:noProof/>
+            <w:webHidden/>
+          </w:rPr>
+          <w:instrText xml:space="preserve"> PAGEREF _Toc92406732 \h </w:instrText>
+        </w:r>
+        <w:r>
+          <w:rPr>
+            <w:noProof/>
+            <w:webHidden/>
+          </w:rPr>
+        </w:r>
+        <w:r>
+          <w:rPr>
+            <w:noProof/>
+            <w:webHidden/>
+          </w:rPr>
+          <w:fldChar w:fldCharType="separate"/>
+        </w:r>
+        <w:r>
+          <w:rPr>
+            <w:noProof/>
+            <w:webHidden/>
+          </w:rPr>
+          <w:t>16</w:t>
+        </w:r>
+        <w:r>
+          <w:rPr>
+            <w:noProof/>
+            <w:webHidden/>
+          </w:rPr>
+          <w:fldChar w:fldCharType="end"/>
+        </w:r>
+      </w:hyperlink>
+    </w:p>
+    <w:p>
+      <w:pPr>
+        <w:pStyle w:val="ndicedeilustraes"/>
+        <w:tabs>
+          <w:tab w:val="right" w:leader="dot" w:pos="8494"/>
+        </w:tabs>
+        <w:rPr>
+          <w:noProof/>
+        </w:rPr>
+      </w:pPr>
+      <w:hyperlink w:anchor="_Toc92406733" w:history="1">
+        <w:r>
+          <w:rPr>
+            <w:rStyle w:val="Hiperligao"/>
+            <w:noProof/>
+          </w:rPr>
+          <w:t>Figura 19  – Visualização Do Produto</w:t>
+        </w:r>
+        <w:r>
+          <w:rPr>
+            <w:noProof/>
+            <w:webHidden/>
+          </w:rPr>
+          <w:tab/>
+        </w:r>
+        <w:r>
+          <w:rPr>
+            <w:noProof/>
+            <w:webHidden/>
+          </w:rPr>
+          <w:fldChar w:fldCharType="begin"/>
+        </w:r>
+        <w:r>
+          <w:rPr>
+            <w:noProof/>
+            <w:webHidden/>
+          </w:rPr>
+          <w:instrText xml:space="preserve"> PAGEREF _Toc92406733 \h </w:instrText>
+        </w:r>
+        <w:r>
+          <w:rPr>
+            <w:noProof/>
+            <w:webHidden/>
+          </w:rPr>
+        </w:r>
+        <w:r>
+          <w:rPr>
+            <w:noProof/>
+            <w:webHidden/>
+          </w:rPr>
+          <w:fldChar w:fldCharType="separate"/>
+        </w:r>
+        <w:r>
+          <w:rPr>
+            <w:noProof/>
+            <w:webHidden/>
+          </w:rPr>
+          <w:t>17</w:t>
+        </w:r>
+        <w:r>
+          <w:rPr>
+            <w:noProof/>
+            <w:webHidden/>
+          </w:rPr>
+          <w:fldChar w:fldCharType="end"/>
+        </w:r>
+      </w:hyperlink>
+    </w:p>
+    <w:p>
+      <w:r>
+        <w:fldChar w:fldCharType="end"/>
+      </w:r>
+    </w:p>
+    <w:p>
+      <w:pPr>
+        <w:rPr>
+          <w:rFonts w:asciiTheme="majorHAnsi" w:eastAsiaTheme="majorEastAsia" w:hAnsiTheme="majorHAnsi" w:cstheme="majorBidi"/>
+          <w:color w:val="2F5496" w:themeColor="accent1" w:themeShade="BF"/>
+          <w:sz w:val="36"/>
+          <w:szCs w:val="32"/>
+        </w:rPr>
+      </w:pPr>
+      <w:r>
+        <w:br w:type="page"/>
+      </w:r>
+    </w:p>
     <w:p>
       <w:pPr>
         <w:pStyle w:val="Ttulo1"/>
       </w:pPr>
+      <w:bookmarkStart w:id="1" w:name="_Toc92406536"/>
       <w:r>
         <w:lastRenderedPageBreak/>
         <w:t>Avaliação Heurística</w:t>
       </w:r>
+      <w:bookmarkEnd w:id="1"/>
     </w:p>
     <w:p/>
     <w:tbl>
@@ -880,6 +2893,7 @@
               </w:rPr>
               <w:t xml:space="preserve"> é “</w:t>
             </w:r>
+            <w:proofErr w:type="spellStart"/>
             <w:r>
               <w:rPr>
                 <w:bCs/>
@@ -889,6 +2903,7 @@
               </w:rPr>
               <w:t>basket</w:t>
             </w:r>
+            <w:proofErr w:type="spellEnd"/>
             <w:r>
               <w:rPr>
                 <w:bCs/>
@@ -1179,7 +3194,7 @@
                     </pic:cNvPicPr>
                   </pic:nvPicPr>
                   <pic:blipFill>
-                    <a:blip r:embed="rId11" cstate="print">
+                    <a:blip r:embed="rId14" cstate="print">
                       <a:extLst>
                         <a:ext uri="{28A0092B-C50C-407E-A947-70E740481C1C}">
                           <a14:useLocalDpi xmlns:a14="http://schemas.microsoft.com/office/drawing/2010/main" val="0"/>
@@ -1228,6 +3243,8 @@
           <w:lang w:val="pt-PT"/>
         </w:rPr>
       </w:pPr>
+      <w:bookmarkStart w:id="2" w:name="_Toc92406400"/>
+      <w:bookmarkStart w:id="3" w:name="_Toc92406715"/>
       <w:r>
         <w:t xml:space="preserve">Figura </w:t>
       </w:r>
@@ -1255,6 +3272,8 @@
       <w:r>
         <w:t xml:space="preserve"> - REGISTO 1</w:t>
       </w:r>
+      <w:bookmarkEnd w:id="2"/>
+      <w:bookmarkEnd w:id="3"/>
     </w:p>
     <w:tbl>
       <w:tblPr>
@@ -1844,7 +3863,7 @@
                     </pic:cNvPicPr>
                   </pic:nvPicPr>
                   <pic:blipFill>
-                    <a:blip r:embed="rId12">
+                    <a:blip r:embed="rId15">
                       <a:extLst>
                         <a:ext uri="{28A0092B-C50C-407E-A947-70E740481C1C}">
                           <a14:useLocalDpi xmlns:a14="http://schemas.microsoft.com/office/drawing/2010/main" val="0"/>
@@ -1893,6 +3912,8 @@
           <w:lang w:val="pt-PT"/>
         </w:rPr>
       </w:pPr>
+      <w:bookmarkStart w:id="4" w:name="_Toc92406401"/>
+      <w:bookmarkStart w:id="5" w:name="_Toc92406716"/>
       <w:r>
         <w:t xml:space="preserve">Figura </w:t>
       </w:r>
@@ -1923,6 +3944,8 @@
       <w:r>
         <w:t>registo 2</w:t>
       </w:r>
+      <w:bookmarkEnd w:id="4"/>
+      <w:bookmarkEnd w:id="5"/>
     </w:p>
     <w:p>
       <w:r>
@@ -2480,7 +4503,27 @@
                 <w:szCs w:val="16"/>
                 <w:lang w:eastAsia="ar-SA"/>
               </w:rPr>
-              <w:t>Terá de ser corrigido no lado do front-end.</w:t>
+              <w:t xml:space="preserve">Terá de ser corrigido no lado do </w:t>
+            </w:r>
+            <w:proofErr w:type="spellStart"/>
+            <w:r>
+              <w:rPr>
+                <w:bCs/>
+                <w:sz w:val="16"/>
+                <w:szCs w:val="16"/>
+                <w:lang w:eastAsia="ar-SA"/>
+              </w:rPr>
+              <w:t>front-end</w:t>
+            </w:r>
+            <w:proofErr w:type="spellEnd"/>
+            <w:r>
+              <w:rPr>
+                <w:bCs/>
+                <w:sz w:val="16"/>
+                <w:szCs w:val="16"/>
+                <w:lang w:eastAsia="ar-SA"/>
+              </w:rPr>
+              <w:t>.</w:t>
             </w:r>
           </w:p>
         </w:tc>
@@ -3090,7 +5133,7 @@
                     </pic:cNvPicPr>
                   </pic:nvPicPr>
                   <pic:blipFill>
-                    <a:blip r:embed="rId13" cstate="print">
+                    <a:blip r:embed="rId16" cstate="print">
                       <a:extLst>
                         <a:ext uri="{28A0092B-C50C-407E-A947-70E740481C1C}">
                           <a14:useLocalDpi xmlns:a14="http://schemas.microsoft.com/office/drawing/2010/main" val="0"/>
@@ -3139,6 +5182,8 @@
           <w:lang w:val="pt-PT"/>
         </w:rPr>
       </w:pPr>
+      <w:bookmarkStart w:id="6" w:name="_Toc92406402"/>
+      <w:bookmarkStart w:id="7" w:name="_Toc92406717"/>
       <w:r>
         <w:t xml:space="preserve">Figura </w:t>
       </w:r>
@@ -3172,6 +5217,8 @@
       <w:r>
         <w:t>4</w:t>
       </w:r>
+      <w:bookmarkEnd w:id="6"/>
+      <w:bookmarkEnd w:id="7"/>
     </w:p>
     <w:p>
       <w:r>
@@ -3766,7 +5813,7 @@
                     </pic:cNvPicPr>
                   </pic:nvPicPr>
                   <pic:blipFill>
-                    <a:blip r:embed="rId14">
+                    <a:blip r:embed="rId17">
                       <a:extLst>
                         <a:ext uri="{28A0092B-C50C-407E-A947-70E740481C1C}">
                           <a14:useLocalDpi xmlns:a14="http://schemas.microsoft.com/office/drawing/2010/main" val="0"/>
@@ -3798,6 +5845,8 @@
         <w:pStyle w:val="Legenda"/>
         <w:jc w:val="center"/>
       </w:pPr>
+      <w:bookmarkStart w:id="8" w:name="_Toc92406403"/>
+      <w:bookmarkStart w:id="9" w:name="_Toc92406718"/>
       <w:r>
         <w:t xml:space="preserve">Figura </w:t>
       </w:r>
@@ -3828,6 +5877,8 @@
       <w:r>
         <w:t>registo 5</w:t>
       </w:r>
+      <w:bookmarkEnd w:id="8"/>
+      <w:bookmarkEnd w:id="9"/>
     </w:p>
     <w:p>
       <w:pPr>
@@ -4429,7 +6480,7 @@
                     </pic:cNvPicPr>
                   </pic:nvPicPr>
                   <pic:blipFill>
-                    <a:blip r:embed="rId15">
+                    <a:blip r:embed="rId18">
                       <a:extLst>
                         <a:ext uri="{28A0092B-C50C-407E-A947-70E740481C1C}">
                           <a14:useLocalDpi xmlns:a14="http://schemas.microsoft.com/office/drawing/2010/main" val="0"/>
@@ -4478,6 +6529,8 @@
           <w:lang w:val="pt-PT"/>
         </w:rPr>
       </w:pPr>
+      <w:bookmarkStart w:id="10" w:name="_Toc92406404"/>
+      <w:bookmarkStart w:id="11" w:name="_Toc92406719"/>
       <w:r>
         <w:t xml:space="preserve">Figura </w:t>
       </w:r>
@@ -4508,6 +6561,8 @@
       <w:r>
         <w:t>registo 6</w:t>
       </w:r>
+      <w:bookmarkEnd w:id="10"/>
+      <w:bookmarkEnd w:id="11"/>
     </w:p>
     <w:p/>
     <w:tbl>
@@ -5110,7 +7165,6 @@
             <w:r>
               <w:rPr>
                 <w:noProof/>
-                <w:lang w:val="pt-PT"/>
               </w:rPr>
               <w:drawing>
                 <wp:inline distT="0" distB="0" distL="0" distR="0" wp14:anchorId="10785FE1" wp14:editId="7502E405">
@@ -5128,7 +7182,7 @@
                           <pic:cNvPicPr/>
                         </pic:nvPicPr>
                         <pic:blipFill>
-                          <a:blip r:embed="rId16" cstate="print">
+                          <a:blip r:embed="rId19" cstate="print">
                             <a:extLst>
                               <a:ext uri="{28A0092B-C50C-407E-A947-70E740481C1C}">
                                 <a14:useLocalDpi xmlns:a14="http://schemas.microsoft.com/office/drawing/2010/main" val="0"/>
@@ -5177,6 +7231,8 @@
                 <w:lang w:val="pt-PT"/>
               </w:rPr>
             </w:pPr>
+            <w:bookmarkStart w:id="12" w:name="_Toc92406405"/>
+            <w:bookmarkStart w:id="13" w:name="_Toc92406720"/>
             <w:r>
               <w:t xml:space="preserve">Figura </w:t>
             </w:r>
@@ -5207,6 +7263,8 @@
             <w:r>
               <w:t>registo 7</w:t>
             </w:r>
+            <w:bookmarkEnd w:id="12"/>
+            <w:bookmarkEnd w:id="13"/>
           </w:p>
         </w:tc>
         <w:tc>
@@ -5221,7 +7279,6 @@
             <w:r>
               <w:rPr>
                 <w:noProof/>
-                <w:lang w:val="pt-PT"/>
               </w:rPr>
               <w:drawing>
                 <wp:inline distT="0" distB="0" distL="0" distR="0" wp14:anchorId="0AF2973F" wp14:editId="17A0F014">
@@ -5239,7 +7296,7 @@
                           <pic:cNvPicPr/>
                         </pic:nvPicPr>
                         <pic:blipFill>
-                          <a:blip r:embed="rId17" cstate="print">
+                          <a:blip r:embed="rId20" cstate="print">
                             <a:extLst>
                               <a:ext uri="{28A0092B-C50C-407E-A947-70E740481C1C}">
                                 <a14:useLocalDpi xmlns:a14="http://schemas.microsoft.com/office/drawing/2010/main" val="0"/>
@@ -5288,6 +7345,8 @@
                 <w:lang w:val="pt-PT"/>
               </w:rPr>
             </w:pPr>
+            <w:bookmarkStart w:id="14" w:name="_Toc92406406"/>
+            <w:bookmarkStart w:id="15" w:name="_Toc92406721"/>
             <w:r>
               <w:t xml:space="preserve">Figura </w:t>
             </w:r>
@@ -5318,6 +7377,8 @@
             <w:r>
               <w:t>registo 7</w:t>
             </w:r>
+            <w:bookmarkEnd w:id="14"/>
+            <w:bookmarkEnd w:id="15"/>
           </w:p>
         </w:tc>
       </w:tr>
@@ -5859,7 +7920,38 @@
                 <w:szCs w:val="16"/>
                 <w:lang w:eastAsia="ar-SA"/>
               </w:rPr>
-              <w:t>Tema diferente quando “:hover” exemplo: uma borda preta/cinzenta com o fundo branco</w:t>
+              <w:t xml:space="preserve">Tema diferente quando </w:t>
+            </w:r>
+            <w:proofErr w:type="gramStart"/>
+            <w:r>
+              <w:rPr>
+                <w:bCs/>
+                <w:sz w:val="16"/>
+                <w:szCs w:val="16"/>
+                <w:lang w:eastAsia="ar-SA"/>
+              </w:rPr>
+              <w:t>“:</w:t>
+            </w:r>
+            <w:proofErr w:type="spellStart"/>
+            <w:r>
+              <w:rPr>
+                <w:bCs/>
+                <w:sz w:val="16"/>
+                <w:szCs w:val="16"/>
+                <w:lang w:eastAsia="ar-SA"/>
+              </w:rPr>
+              <w:t>hover</w:t>
+            </w:r>
+            <w:proofErr w:type="spellEnd"/>
+            <w:proofErr w:type="gramEnd"/>
+            <w:r>
+              <w:rPr>
+                <w:bCs/>
+                <w:sz w:val="16"/>
+                <w:szCs w:val="16"/>
+                <w:lang w:eastAsia="ar-SA"/>
+              </w:rPr>
+              <w:t>” exemplo: uma borda preta/cinzenta com o fundo branco</w:t>
             </w:r>
           </w:p>
         </w:tc>
@@ -5897,7 +7989,6 @@
             <w:r>
               <w:rPr>
                 <w:noProof/>
-                <w:lang w:val="pt-PT"/>
               </w:rPr>
               <w:drawing>
                 <wp:inline distT="0" distB="0" distL="0" distR="0" wp14:anchorId="1426FED8" wp14:editId="370B5433">
@@ -5915,7 +8006,7 @@
                           <pic:cNvPicPr/>
                         </pic:nvPicPr>
                         <pic:blipFill>
-                          <a:blip r:embed="rId18" cstate="print">
+                          <a:blip r:embed="rId21" cstate="print">
                             <a:extLst>
                               <a:ext uri="{28A0092B-C50C-407E-A947-70E740481C1C}">
                                 <a14:useLocalDpi xmlns:a14="http://schemas.microsoft.com/office/drawing/2010/main" val="0"/>
@@ -5964,6 +8055,8 @@
                 <w:lang w:val="pt-PT"/>
               </w:rPr>
             </w:pPr>
+            <w:bookmarkStart w:id="16" w:name="_Toc92406407"/>
+            <w:bookmarkStart w:id="17" w:name="_Toc92406722"/>
             <w:r>
               <w:t xml:space="preserve">Figura </w:t>
             </w:r>
@@ -5997,6 +8090,8 @@
             <w:r>
               <w:t>8</w:t>
             </w:r>
+            <w:bookmarkEnd w:id="16"/>
+            <w:bookmarkEnd w:id="17"/>
           </w:p>
         </w:tc>
         <w:tc>
@@ -6011,7 +8106,6 @@
             <w:r>
               <w:rPr>
                 <w:noProof/>
-                <w:lang w:val="pt-PT"/>
               </w:rPr>
               <w:drawing>
                 <wp:inline distT="0" distB="0" distL="0" distR="0" wp14:anchorId="48A9F70D" wp14:editId="3B779559">
@@ -6029,7 +8123,7 @@
                           <pic:cNvPicPr/>
                         </pic:nvPicPr>
                         <pic:blipFill>
-                          <a:blip r:embed="rId19" cstate="print">
+                          <a:blip r:embed="rId22" cstate="print">
                             <a:extLst>
                               <a:ext uri="{28A0092B-C50C-407E-A947-70E740481C1C}">
                                 <a14:useLocalDpi xmlns:a14="http://schemas.microsoft.com/office/drawing/2010/main" val="0"/>
@@ -6078,6 +8172,8 @@
                 <w:lang w:val="pt-PT"/>
               </w:rPr>
             </w:pPr>
+            <w:bookmarkStart w:id="18" w:name="_Toc92406408"/>
+            <w:bookmarkStart w:id="19" w:name="_Toc92406723"/>
             <w:r>
               <w:t xml:space="preserve">Figura </w:t>
             </w:r>
@@ -6111,6 +8207,8 @@
             <w:r>
               <w:t>8</w:t>
             </w:r>
+            <w:bookmarkEnd w:id="18"/>
+            <w:bookmarkEnd w:id="19"/>
           </w:p>
         </w:tc>
       </w:tr>
@@ -6647,7 +8745,38 @@
                 <w:szCs w:val="16"/>
                 <w:lang w:eastAsia="ar-SA"/>
               </w:rPr>
-              <w:t>Deixar o botão do mesmo tamanho quando o seu tema muda em estado “:hover”</w:t>
+              <w:t xml:space="preserve">Deixar o botão do mesmo tamanho quando o seu tema muda em estado </w:t>
+            </w:r>
+            <w:proofErr w:type="gramStart"/>
+            <w:r>
+              <w:rPr>
+                <w:bCs/>
+                <w:sz w:val="16"/>
+                <w:szCs w:val="16"/>
+                <w:lang w:eastAsia="ar-SA"/>
+              </w:rPr>
+              <w:t>“:</w:t>
+            </w:r>
+            <w:proofErr w:type="spellStart"/>
+            <w:r>
+              <w:rPr>
+                <w:bCs/>
+                <w:sz w:val="16"/>
+                <w:szCs w:val="16"/>
+                <w:lang w:eastAsia="ar-SA"/>
+              </w:rPr>
+              <w:t>hover</w:t>
+            </w:r>
+            <w:proofErr w:type="spellEnd"/>
+            <w:proofErr w:type="gramEnd"/>
+            <w:r>
+              <w:rPr>
+                <w:bCs/>
+                <w:sz w:val="16"/>
+                <w:szCs w:val="16"/>
+                <w:lang w:eastAsia="ar-SA"/>
+              </w:rPr>
+              <w:t>”</w:t>
             </w:r>
           </w:p>
         </w:tc>
@@ -6690,7 +8819,6 @@
                 <w:spacing w:val="5"/>
                 <w:sz w:val="24"/>
                 <w:szCs w:val="24"/>
-                <w:lang w:val="pt-PT"/>
               </w:rPr>
               <w:drawing>
                 <wp:inline distT="0" distB="0" distL="0" distR="0" wp14:anchorId="75A9592F" wp14:editId="7CCF68D1">
@@ -6708,7 +8836,7 @@
                           <pic:cNvPicPr/>
                         </pic:nvPicPr>
                         <pic:blipFill rotWithShape="1">
-                          <a:blip r:embed="rId20" cstate="print">
+                          <a:blip r:embed="rId23" cstate="print">
                             <a:extLst>
                               <a:ext uri="{28A0092B-C50C-407E-A947-70E740481C1C}">
                                 <a14:useLocalDpi xmlns:a14="http://schemas.microsoft.com/office/drawing/2010/main" val="0"/>
@@ -6761,6 +8889,8 @@
                 <w:lang w:val="pt-PT"/>
               </w:rPr>
             </w:pPr>
+            <w:bookmarkStart w:id="20" w:name="_Toc92406409"/>
+            <w:bookmarkStart w:id="21" w:name="_Toc92406724"/>
             <w:r>
               <w:t xml:space="preserve">Figura </w:t>
             </w:r>
@@ -6791,6 +8921,8 @@
             <w:r>
               <w:t>registo 9</w:t>
             </w:r>
+            <w:bookmarkEnd w:id="20"/>
+            <w:bookmarkEnd w:id="21"/>
           </w:p>
         </w:tc>
         <w:tc>
@@ -6810,7 +8942,6 @@
                 <w:spacing w:val="5"/>
                 <w:sz w:val="24"/>
                 <w:szCs w:val="24"/>
-                <w:lang w:val="pt-PT"/>
               </w:rPr>
               <w:drawing>
                 <wp:inline distT="0" distB="0" distL="0" distR="0" wp14:anchorId="3BF506CC" wp14:editId="4212971A">
@@ -6828,7 +8959,7 @@
                           <pic:cNvPicPr/>
                         </pic:nvPicPr>
                         <pic:blipFill>
-                          <a:blip r:embed="rId21" cstate="print">
+                          <a:blip r:embed="rId24" cstate="print">
                             <a:extLst>
                               <a:ext uri="{28A0092B-C50C-407E-A947-70E740481C1C}">
                                 <a14:useLocalDpi xmlns:a14="http://schemas.microsoft.com/office/drawing/2010/main" val="0"/>
@@ -6877,6 +9008,8 @@
                 <w:lang w:val="pt-PT"/>
               </w:rPr>
             </w:pPr>
+            <w:bookmarkStart w:id="22" w:name="_Toc92406410"/>
+            <w:bookmarkStart w:id="23" w:name="_Toc92406725"/>
             <w:r>
               <w:t xml:space="preserve">Figura </w:t>
             </w:r>
@@ -6907,6 +9040,8 @@
             <w:r>
               <w:t>registo 9</w:t>
             </w:r>
+            <w:bookmarkEnd w:id="22"/>
+            <w:bookmarkEnd w:id="23"/>
           </w:p>
         </w:tc>
       </w:tr>
@@ -7469,7 +9604,7 @@
           <w:szCs w:val="24"/>
         </w:rPr>
         <w:drawing>
-          <wp:inline distT="0" distB="0" distL="0" distR="0" wp14:anchorId="5E3B95DD" wp14:editId="2EF11BD3">
+          <wp:inline distT="0" distB="0" distL="0" distR="0" wp14:anchorId="5E3B95DD" wp14:editId="64CEC022">
             <wp:extent cx="4011295" cy="1715135"/>
             <wp:effectExtent l="38100" t="38100" r="103505" b="94615"/>
             <wp:docPr id="28" name="Imagem 28"/>
@@ -7484,7 +9619,7 @@
                     <pic:cNvPicPr/>
                   </pic:nvPicPr>
                   <pic:blipFill>
-                    <a:blip r:embed="rId22" cstate="print">
+                    <a:blip r:embed="rId25" cstate="print">
                       <a:extLst>
                         <a:ext uri="{28A0092B-C50C-407E-A947-70E740481C1C}">
                           <a14:useLocalDpi xmlns:a14="http://schemas.microsoft.com/office/drawing/2010/main" val="0"/>
@@ -7533,6 +9668,8 @@
           <w:lang w:val="pt-PT"/>
         </w:rPr>
       </w:pPr>
+      <w:bookmarkStart w:id="24" w:name="_Toc92406411"/>
+      <w:bookmarkStart w:id="25" w:name="_Toc92406726"/>
       <w:r>
         <w:t xml:space="preserve">Figura </w:t>
       </w:r>
@@ -7563,6 +9700,8 @@
       <w:r>
         <w:t>registo 10</w:t>
       </w:r>
+      <w:bookmarkEnd w:id="24"/>
+      <w:bookmarkEnd w:id="25"/>
     </w:p>
     <w:p/>
     <w:tbl>
@@ -8096,8 +10235,19 @@
                 <w:szCs w:val="16"/>
                 <w:lang w:eastAsia="ar-SA"/>
               </w:rPr>
-              <w:t>Colocar categorias nos URL’s</w:t>
-            </w:r>
+              <w:t xml:space="preserve">Colocar categorias nos </w:t>
+            </w:r>
+            <w:proofErr w:type="spellStart"/>
+            <w:r>
+              <w:rPr>
+                <w:bCs/>
+                <w:sz w:val="16"/>
+                <w:szCs w:val="16"/>
+                <w:lang w:eastAsia="ar-SA"/>
+              </w:rPr>
+              <w:t>URL’s</w:t>
+            </w:r>
+            <w:proofErr w:type="spellEnd"/>
           </w:p>
         </w:tc>
       </w:tr>
@@ -8133,7 +10283,7 @@
                     <pic:cNvPicPr/>
                   </pic:nvPicPr>
                   <pic:blipFill>
-                    <a:blip r:embed="rId23" cstate="print">
+                    <a:blip r:embed="rId26" cstate="print">
                       <a:extLst>
                         <a:ext uri="{28A0092B-C50C-407E-A947-70E740481C1C}">
                           <a14:useLocalDpi xmlns:a14="http://schemas.microsoft.com/office/drawing/2010/main" val="0"/>
@@ -8178,14 +10328,25 @@
       <w:pPr>
         <w:pStyle w:val="Legenda"/>
         <w:jc w:val="center"/>
+        <w:rPr>
+          <w:lang w:val="pt-PT"/>
+        </w:rPr>
       </w:pPr>
-      <w:r>
+      <w:bookmarkStart w:id="26" w:name="_Toc92406412"/>
+      <w:bookmarkStart w:id="27" w:name="_Toc92406727"/>
+      <w:r>
+        <w:rPr>
+          <w:lang w:val="pt-PT"/>
+        </w:rPr>
         <w:t xml:space="preserve">Figura </w:t>
       </w:r>
       <w:r>
         <w:fldChar w:fldCharType="begin"/>
       </w:r>
       <w:r>
+        <w:rPr>
+          <w:lang w:val="pt-PT"/>
+        </w:rPr>
         <w:instrText xml:space="preserve"> SEQ Figura \* ARABIC </w:instrText>
       </w:r>
       <w:r>
@@ -8194,6 +10355,7 @@
       <w:r>
         <w:rPr>
           <w:noProof/>
+          <w:lang w:val="pt-PT"/>
         </w:rPr>
         <w:t>13</w:t>
       </w:r>
@@ -8204,21 +10366,23 @@
         <w:fldChar w:fldCharType="end"/>
       </w:r>
       <w:r>
-        <w:t xml:space="preserve"> - </w:t>
-      </w:r>
-      <w:r>
-        <w:t>registo 11</w:t>
-      </w:r>
+        <w:rPr>
+          <w:lang w:val="pt-PT"/>
+        </w:rPr>
+        <w:t xml:space="preserve"> - registo 11</w:t>
+      </w:r>
+      <w:bookmarkEnd w:id="26"/>
+      <w:bookmarkEnd w:id="27"/>
     </w:p>
     <w:p>
       <w:pPr>
         <w:rPr>
-          <w:lang w:val="en-US" w:eastAsia="en-US"/>
+          <w:lang w:eastAsia="en-US"/>
         </w:rPr>
       </w:pPr>
       <w:r>
         <w:rPr>
-          <w:lang w:val="en-US" w:eastAsia="en-US"/>
+          <w:lang w:eastAsia="en-US"/>
         </w:rPr>
         <w:br w:type="page"/>
       </w:r>
@@ -8227,6 +10391,7 @@
       <w:pPr>
         <w:pStyle w:val="Ttulo2"/>
       </w:pPr>
+      <w:bookmarkStart w:id="28" w:name="_Toc92406537"/>
       <w:r>
         <w:lastRenderedPageBreak/>
         <w:t xml:space="preserve">Tabelas com o </w:t>
@@ -8237,6 +10402,7 @@
       <w:r>
         <w:t xml:space="preserve"> da avaliação consolidada</w:t>
       </w:r>
+      <w:bookmarkEnd w:id="28"/>
     </w:p>
     <w:tbl>
       <w:tblPr>
@@ -9944,29 +12110,45 @@
         </w:tc>
       </w:tr>
     </w:tbl>
-    <w:p/>
-    <w:p/>
     <w:p>
       <w:pPr>
         <w:pStyle w:val="Ttulo1"/>
       </w:pPr>
-      <w:r>
-        <w:t>Análise de utilizadores e tarefas e lista de requisitos funcionais</w:t>
-      </w:r>
+      <w:bookmarkStart w:id="29" w:name="_Toc92406538"/>
+      <w:r>
+        <w:t xml:space="preserve">Análise de utilizadores e tarefas </w:t>
+      </w:r>
+      <w:r>
+        <w:t>e lista de requisitos funcionais</w:t>
+      </w:r>
+      <w:bookmarkEnd w:id="29"/>
     </w:p>
     <w:p>
-      <w:r>
+      <w:pPr>
+        <w:pStyle w:val="Ttulo2"/>
+      </w:pPr>
+      <w:bookmarkStart w:id="30" w:name="_Toc92406539"/>
+      <w:r>
+        <w:t>Questionário</w:t>
+      </w:r>
+      <w:bookmarkEnd w:id="30"/>
+    </w:p>
+    <w:p>
+      <w:r>
+        <w:rPr>
+          <w:noProof/>
+        </w:rPr>
         <w:drawing>
-          <wp:anchor distT="0" distB="0" distL="114300" distR="114300" simplePos="0" relativeHeight="251658240" behindDoc="0" locked="0" layoutInCell="1" allowOverlap="1" wp14:anchorId="4D3E5E09" wp14:editId="4AE54E3F">
+          <wp:anchor distT="0" distB="0" distL="114300" distR="114300" simplePos="0" relativeHeight="251658240" behindDoc="0" locked="0" layoutInCell="1" allowOverlap="1" wp14:anchorId="4D3E5E09" wp14:editId="52390C55">
             <wp:simplePos x="0" y="0"/>
             <wp:positionH relativeFrom="margin">
               <wp:align>left</wp:align>
             </wp:positionH>
             <wp:positionV relativeFrom="paragraph">
-              <wp:posOffset>331646</wp:posOffset>
+              <wp:posOffset>385445</wp:posOffset>
             </wp:positionV>
-            <wp:extent cx="4602593" cy="2624951"/>
-            <wp:effectExtent l="0" t="0" r="7620" b="4445"/>
+            <wp:extent cx="4503420" cy="2568575"/>
+            <wp:effectExtent l="0" t="0" r="0" b="3175"/>
             <wp:wrapTopAndBottom/>
             <wp:docPr id="6" name="Imagem 6" descr="Uma imagem com texto&#10;&#10;Descrição gerada automaticamente"/>
             <wp:cNvGraphicFramePr>
@@ -9977,109 +12159,6 @@
                 <pic:pic xmlns:pic="http://schemas.openxmlformats.org/drawingml/2006/picture">
                   <pic:nvPicPr>
                     <pic:cNvPr id="6" name="Imagem 6" descr="Uma imagem com texto&#10;&#10;Descrição gerada automaticamente"/>
-                    <pic:cNvPicPr/>
-                  </pic:nvPicPr>
-                  <pic:blipFill>
-                    <a:blip r:embed="rId24" cstate="print">
-                      <a:extLst>
-                        <a:ext uri="{28A0092B-C50C-407E-A947-70E740481C1C}">
-                          <a14:useLocalDpi xmlns:a14="http://schemas.microsoft.com/office/drawing/2010/main" val="0"/>
-                        </a:ext>
-                      </a:extLst>
-                    </a:blip>
-                    <a:stretch>
-                      <a:fillRect/>
-                    </a:stretch>
-                  </pic:blipFill>
-                  <pic:spPr>
-                    <a:xfrm>
-                      <a:off x="0" y="0"/>
-                      <a:ext cx="4602593" cy="2624951"/>
-                    </a:xfrm>
-                    <a:prstGeom prst="rect">
-                      <a:avLst/>
-                    </a:prstGeom>
-                  </pic:spPr>
-                </pic:pic>
-              </a:graphicData>
-            </a:graphic>
-            <wp14:sizeRelH relativeFrom="margin">
-              <wp14:pctWidth>0</wp14:pctWidth>
-            </wp14:sizeRelH>
-            <wp14:sizeRelV relativeFrom="margin">
-              <wp14:pctHeight>0</wp14:pctHeight>
-            </wp14:sizeRelV>
-          </wp:anchor>
-        </w:drawing>
-      </w:r>
-      <w:r>
-        <w:t xml:space="preserve">Endereço: </w:t>
-      </w:r>
-      <w:hyperlink r:id="rId25" w:history="1">
-        <w:r>
-          <w:rPr>
-            <w:rStyle w:val="Hiperligao"/>
-          </w:rPr>
-          <w:t>https://forms.gle/n4pc4a5GHttzjeYj9</w:t>
-        </w:r>
-      </w:hyperlink>
-    </w:p>
-    <w:p>
-      <w:r>
-        <w:lastRenderedPageBreak/>
-        <w:drawing>
-          <wp:inline distT="0" distB="0" distL="0" distR="0" wp14:anchorId="0231E22D" wp14:editId="669DF6DA">
-            <wp:extent cx="3286860" cy="5874067"/>
-            <wp:effectExtent l="0" t="0" r="8890" b="0"/>
-            <wp:docPr id="8" name="Imagem 8" descr="Uma imagem com mesa&#10;&#10;Descrição gerada automaticamente"/>
-            <wp:cNvGraphicFramePr>
-              <a:graphicFrameLocks xmlns:a="http://schemas.openxmlformats.org/drawingml/2006/main" noChangeAspect="1"/>
-            </wp:cNvGraphicFramePr>
-            <a:graphic xmlns:a="http://schemas.openxmlformats.org/drawingml/2006/main">
-              <a:graphicData uri="http://schemas.openxmlformats.org/drawingml/2006/picture">
-                <pic:pic xmlns:pic="http://schemas.openxmlformats.org/drawingml/2006/picture">
-                  <pic:nvPicPr>
-                    <pic:cNvPr id="8" name="Imagem 8" descr="Uma imagem com mesa&#10;&#10;Descrição gerada automaticamente"/>
-                    <pic:cNvPicPr/>
-                  </pic:nvPicPr>
-                  <pic:blipFill>
-                    <a:blip r:embed="rId26"/>
-                    <a:stretch>
-                      <a:fillRect/>
-                    </a:stretch>
-                  </pic:blipFill>
-                  <pic:spPr>
-                    <a:xfrm>
-                      <a:off x="0" y="0"/>
-                      <a:ext cx="3307092" cy="5910224"/>
-                    </a:xfrm>
-                    <a:prstGeom prst="rect">
-                      <a:avLst/>
-                    </a:prstGeom>
-                  </pic:spPr>
-                </pic:pic>
-              </a:graphicData>
-            </a:graphic>
-          </wp:inline>
-        </w:drawing>
-      </w:r>
-    </w:p>
-    <w:p>
-      <w:r>
-        <w:lastRenderedPageBreak/>
-        <w:drawing>
-          <wp:inline distT="0" distB="0" distL="0" distR="0" wp14:anchorId="2DFF5624" wp14:editId="505DA6C4">
-            <wp:extent cx="3945524" cy="5629702"/>
-            <wp:effectExtent l="0" t="0" r="0" b="9525"/>
-            <wp:docPr id="9" name="Imagem 9" descr="Uma imagem com mesa&#10;&#10;Descrição gerada automaticamente"/>
-            <wp:cNvGraphicFramePr>
-              <a:graphicFrameLocks xmlns:a="http://schemas.openxmlformats.org/drawingml/2006/main" noChangeAspect="1"/>
-            </wp:cNvGraphicFramePr>
-            <a:graphic xmlns:a="http://schemas.openxmlformats.org/drawingml/2006/main">
-              <a:graphicData uri="http://schemas.openxmlformats.org/drawingml/2006/picture">
-                <pic:pic xmlns:pic="http://schemas.openxmlformats.org/drawingml/2006/picture">
-                  <pic:nvPicPr>
-                    <pic:cNvPr id="9" name="Imagem 9" descr="Uma imagem com mesa&#10;&#10;Descrição gerada automaticamente"/>
                     <pic:cNvPicPr/>
                   </pic:nvPicPr>
                   <pic:blipFill>
@@ -10097,7 +12176,7 @@
                   <pic:spPr>
                     <a:xfrm>
                       <a:off x="0" y="0"/>
-                      <a:ext cx="3970738" cy="5665679"/>
+                      <a:ext cx="4503420" cy="2568575"/>
                     </a:xfrm>
                     <a:prstGeom prst="rect">
                       <a:avLst/>
@@ -10106,17 +12185,46 @@
                 </pic:pic>
               </a:graphicData>
             </a:graphic>
-          </wp:inline>
+            <wp14:sizeRelH relativeFrom="margin">
+              <wp14:pctWidth>0</wp14:pctWidth>
+            </wp14:sizeRelH>
+            <wp14:sizeRelV relativeFrom="margin">
+              <wp14:pctHeight>0</wp14:pctHeight>
+            </wp14:sizeRelV>
+          </wp:anchor>
         </w:drawing>
       </w:r>
+      <w:r>
+        <w:t xml:space="preserve">Endereço: </w:t>
+      </w:r>
+      <w:hyperlink r:id="rId28" w:history="1">
+        <w:r>
+          <w:rPr>
+            <w:rStyle w:val="Hiperligao"/>
+          </w:rPr>
+          <w:t>https://forms.gle/n4pc4a5GHttzjeYj9</w:t>
+        </w:r>
+      </w:hyperlink>
     </w:p>
     <w:p>
       <w:r>
+        <w:rPr>
+          <w:noProof/>
+        </w:rPr>
+        <w:lastRenderedPageBreak/>
         <w:drawing>
-          <wp:inline distT="0" distB="0" distL="0" distR="0" wp14:anchorId="346343F3" wp14:editId="5F32962B">
-            <wp:extent cx="4523671" cy="2135875"/>
-            <wp:effectExtent l="0" t="0" r="0" b="0"/>
-            <wp:docPr id="14" name="Imagem 14" descr="Uma imagem com mesa&#10;&#10;Descrição gerada automaticamente"/>
+          <wp:anchor distT="0" distB="0" distL="114300" distR="114300" simplePos="0" relativeHeight="251658241" behindDoc="0" locked="0" layoutInCell="1" allowOverlap="1" wp14:anchorId="03A18200" wp14:editId="113CAA1A">
+            <wp:simplePos x="0" y="0"/>
+            <wp:positionH relativeFrom="margin">
+              <wp:align>left</wp:align>
+            </wp:positionH>
+            <wp:positionV relativeFrom="paragraph">
+              <wp:posOffset>587</wp:posOffset>
+            </wp:positionV>
+            <wp:extent cx="3213735" cy="5744210"/>
+            <wp:effectExtent l="0" t="0" r="5715" b="8890"/>
+            <wp:wrapTopAndBottom/>
+            <wp:docPr id="29" name="Imagem 29" descr="Uma imagem com mesa&#10;&#10;Descrição gerada automaticamente"/>
             <wp:cNvGraphicFramePr>
               <a:graphicFrameLocks xmlns:a="http://schemas.openxmlformats.org/drawingml/2006/main" noChangeAspect="1"/>
             </wp:cNvGraphicFramePr>
@@ -10124,18 +12232,78 @@
               <a:graphicData uri="http://schemas.openxmlformats.org/drawingml/2006/picture">
                 <pic:pic xmlns:pic="http://schemas.openxmlformats.org/drawingml/2006/picture">
                   <pic:nvPicPr>
-                    <pic:cNvPr id="11" name="Imagem 11" descr="Uma imagem com mesa&#10;&#10;Descrição gerada automaticamente"/>
+                    <pic:cNvPr id="8" name="Imagem 8" descr="Uma imagem com mesa&#10;&#10;Descrição gerada automaticamente"/>
+                    <pic:cNvPicPr/>
+                  </pic:nvPicPr>
+                  <pic:blipFill>
+                    <a:blip r:embed="rId29" cstate="print">
+                      <a:extLst>
+                        <a:ext uri="{28A0092B-C50C-407E-A947-70E740481C1C}">
+                          <a14:useLocalDpi xmlns:a14="http://schemas.microsoft.com/office/drawing/2010/main" val="0"/>
+                        </a:ext>
+                      </a:extLst>
+                    </a:blip>
+                    <a:stretch>
+                      <a:fillRect/>
+                    </a:stretch>
+                  </pic:blipFill>
+                  <pic:spPr>
+                    <a:xfrm>
+                      <a:off x="0" y="0"/>
+                      <a:ext cx="3217515" cy="5750419"/>
+                    </a:xfrm>
+                    <a:prstGeom prst="rect">
+                      <a:avLst/>
+                    </a:prstGeom>
+                  </pic:spPr>
+                </pic:pic>
+              </a:graphicData>
+            </a:graphic>
+            <wp14:sizeRelH relativeFrom="margin">
+              <wp14:pctWidth>0</wp14:pctWidth>
+            </wp14:sizeRelH>
+            <wp14:sizeRelV relativeFrom="margin">
+              <wp14:pctHeight>0</wp14:pctHeight>
+            </wp14:sizeRelV>
+          </wp:anchor>
+        </w:drawing>
+      </w:r>
+    </w:p>
+    <w:p>
+      <w:r>
+        <w:rPr>
+          <w:noProof/>
+        </w:rPr>
+        <w:drawing>
+          <wp:inline distT="0" distB="0" distL="0" distR="0" wp14:anchorId="6F563639" wp14:editId="65D835A8">
+            <wp:extent cx="4617704" cy="2108579"/>
+            <wp:effectExtent l="0" t="0" r="0" b="6350"/>
+            <wp:docPr id="31" name="Imagem 31" descr="Uma imagem com mesa&#10;&#10;Descrição gerada automaticamente"/>
+            <wp:cNvGraphicFramePr>
+              <a:graphicFrameLocks xmlns:a="http://schemas.openxmlformats.org/drawingml/2006/main" noChangeAspect="1"/>
+            </wp:cNvGraphicFramePr>
+            <a:graphic xmlns:a="http://schemas.openxmlformats.org/drawingml/2006/main">
+              <a:graphicData uri="http://schemas.openxmlformats.org/drawingml/2006/picture">
+                <pic:pic xmlns:pic="http://schemas.openxmlformats.org/drawingml/2006/picture">
+                  <pic:nvPicPr>
+                    <pic:cNvPr id="9" name="Imagem 9" descr="Uma imagem com mesa&#10;&#10;Descrição gerada automaticamente"/>
                     <pic:cNvPicPr/>
                   </pic:nvPicPr>
                   <pic:blipFill rotWithShape="1">
-                    <a:blip r:embed="rId28"/>
-                    <a:srcRect b="53949"/>
+                    <a:blip r:embed="rId30" cstate="print">
+                      <a:extLst>
+                        <a:ext uri="{28A0092B-C50C-407E-A947-70E740481C1C}">
+                          <a14:useLocalDpi xmlns:a14="http://schemas.microsoft.com/office/drawing/2010/main" val="0"/>
+                        </a:ext>
+                      </a:extLst>
+                    </a:blip>
+                    <a:srcRect b="67998"/>
                     <a:stretch/>
                   </pic:blipFill>
                   <pic:spPr bwMode="auto">
                     <a:xfrm>
                       <a:off x="0" y="0"/>
-                      <a:ext cx="4544161" cy="2145549"/>
+                      <a:ext cx="4673880" cy="2134231"/>
                     </a:xfrm>
                     <a:prstGeom prst="rect">
                       <a:avLst/>
@@ -10157,14 +12325,18 @@
       </w:r>
     </w:p>
     <w:p/>
+    <w:p/>
     <w:p>
       <w:r>
+        <w:rPr>
+          <w:noProof/>
+        </w:rPr>
         <w:lastRenderedPageBreak/>
         <w:drawing>
-          <wp:inline distT="0" distB="0" distL="0" distR="0" wp14:anchorId="7622C043" wp14:editId="545030A5">
-            <wp:extent cx="4523671" cy="2536285"/>
+          <wp:inline distT="0" distB="0" distL="0" distR="0" wp14:anchorId="2DFF5624" wp14:editId="22108C4A">
+            <wp:extent cx="3945225" cy="3855066"/>
             <wp:effectExtent l="0" t="0" r="0" b="0"/>
-            <wp:docPr id="11" name="Imagem 11" descr="Uma imagem com mesa&#10;&#10;Descrição gerada automaticamente"/>
+            <wp:docPr id="9" name="Imagem 9" descr="Uma imagem com mesa&#10;&#10;Descrição gerada automaticamente"/>
             <wp:cNvGraphicFramePr>
               <a:graphicFrameLocks xmlns:a="http://schemas.openxmlformats.org/drawingml/2006/main" noChangeAspect="1"/>
             </wp:cNvGraphicFramePr>
@@ -10172,18 +12344,24 @@
               <a:graphicData uri="http://schemas.openxmlformats.org/drawingml/2006/picture">
                 <pic:pic xmlns:pic="http://schemas.openxmlformats.org/drawingml/2006/picture">
                   <pic:nvPicPr>
-                    <pic:cNvPr id="11" name="Imagem 11" descr="Uma imagem com mesa&#10;&#10;Descrição gerada automaticamente"/>
+                    <pic:cNvPr id="9" name="Imagem 9" descr="Uma imagem com mesa&#10;&#10;Descrição gerada automaticamente"/>
                     <pic:cNvPicPr/>
                   </pic:nvPicPr>
                   <pic:blipFill rotWithShape="1">
-                    <a:blip r:embed="rId28"/>
-                    <a:srcRect t="45316"/>
+                    <a:blip r:embed="rId30" cstate="print">
+                      <a:extLst>
+                        <a:ext uri="{28A0092B-C50C-407E-A947-70E740481C1C}">
+                          <a14:useLocalDpi xmlns:a14="http://schemas.microsoft.com/office/drawing/2010/main" val="0"/>
+                        </a:ext>
+                      </a:extLst>
+                    </a:blip>
+                    <a:srcRect t="31517"/>
                     <a:stretch/>
                   </pic:blipFill>
                   <pic:spPr bwMode="auto">
                     <a:xfrm>
                       <a:off x="0" y="0"/>
-                      <a:ext cx="4544161" cy="2547773"/>
+                      <a:ext cx="3970738" cy="3879996"/>
                     </a:xfrm>
                     <a:prstGeom prst="rect">
                       <a:avLst/>
@@ -10206,10 +12384,161 @@
     </w:p>
     <w:p>
       <w:r>
+        <w:rPr>
+          <w:noProof/>
+        </w:rPr>
         <w:drawing>
-          <wp:inline distT="0" distB="0" distL="0" distR="0" wp14:anchorId="0D52DCAA" wp14:editId="6C64DB9B">
-            <wp:extent cx="3671248" cy="4949536"/>
-            <wp:effectExtent l="0" t="0" r="5715" b="3810"/>
+          <wp:inline distT="0" distB="0" distL="0" distR="0" wp14:anchorId="346343F3" wp14:editId="54F41B48">
+            <wp:extent cx="4420982" cy="2483892"/>
+            <wp:effectExtent l="0" t="0" r="0" b="0"/>
+            <wp:docPr id="14" name="Imagem 14" descr="Uma imagem com mesa&#10;&#10;Descrição gerada automaticamente"/>
+            <wp:cNvGraphicFramePr>
+              <a:graphicFrameLocks xmlns:a="http://schemas.openxmlformats.org/drawingml/2006/main" noChangeAspect="1"/>
+            </wp:cNvGraphicFramePr>
+            <a:graphic xmlns:a="http://schemas.openxmlformats.org/drawingml/2006/main">
+              <a:graphicData uri="http://schemas.openxmlformats.org/drawingml/2006/picture">
+                <pic:pic xmlns:pic="http://schemas.openxmlformats.org/drawingml/2006/picture">
+                  <pic:nvPicPr>
+                    <pic:cNvPr id="11" name="Imagem 11" descr="Uma imagem com mesa&#10;&#10;Descrição gerada automaticamente"/>
+                    <pic:cNvPicPr/>
+                  </pic:nvPicPr>
+                  <pic:blipFill rotWithShape="1">
+                    <a:blip r:embed="rId31"/>
+                    <a:srcRect r="15963" b="53949"/>
+                    <a:stretch/>
+                  </pic:blipFill>
+                  <pic:spPr bwMode="auto">
+                    <a:xfrm>
+                      <a:off x="0" y="0"/>
+                      <a:ext cx="4463848" cy="2507976"/>
+                    </a:xfrm>
+                    <a:prstGeom prst="rect">
+                      <a:avLst/>
+                    </a:prstGeom>
+                    <a:ln>
+                      <a:noFill/>
+                    </a:ln>
+                    <a:extLst>
+                      <a:ext uri="{53640926-AAD7-44D8-BBD7-CCE9431645EC}">
+                        <a14:shadowObscured xmlns:a14="http://schemas.microsoft.com/office/drawing/2010/main"/>
+                      </a:ext>
+                    </a:extLst>
+                  </pic:spPr>
+                </pic:pic>
+              </a:graphicData>
+            </a:graphic>
+          </wp:inline>
+        </w:drawing>
+      </w:r>
+    </w:p>
+    <w:p>
+      <w:r>
+        <w:rPr>
+          <w:noProof/>
+        </w:rPr>
+        <w:drawing>
+          <wp:inline distT="0" distB="0" distL="0" distR="0" wp14:anchorId="46E390E0" wp14:editId="2C5F03A3">
+            <wp:extent cx="5381922" cy="1924335"/>
+            <wp:effectExtent l="0" t="0" r="0" b="0"/>
+            <wp:docPr id="36" name="Imagem 36" descr="Uma imagem com mesa&#10;&#10;Descrição gerada automaticamente"/>
+            <wp:cNvGraphicFramePr>
+              <a:graphicFrameLocks xmlns:a="http://schemas.openxmlformats.org/drawingml/2006/main" noChangeAspect="1"/>
+            </wp:cNvGraphicFramePr>
+            <a:graphic xmlns:a="http://schemas.openxmlformats.org/drawingml/2006/main">
+              <a:graphicData uri="http://schemas.openxmlformats.org/drawingml/2006/picture">
+                <pic:pic xmlns:pic="http://schemas.openxmlformats.org/drawingml/2006/picture">
+                  <pic:nvPicPr>
+                    <pic:cNvPr id="11" name="Imagem 11" descr="Uma imagem com mesa&#10;&#10;Descrição gerada automaticamente"/>
+                    <pic:cNvPicPr/>
+                  </pic:nvPicPr>
+                  <pic:blipFill rotWithShape="1">
+                    <a:blip r:embed="rId31"/>
+                    <a:srcRect t="45316" b="19811"/>
+                    <a:stretch/>
+                  </pic:blipFill>
+                  <pic:spPr bwMode="auto">
+                    <a:xfrm>
+                      <a:off x="0" y="0"/>
+                      <a:ext cx="5423144" cy="1939074"/>
+                    </a:xfrm>
+                    <a:prstGeom prst="rect">
+                      <a:avLst/>
+                    </a:prstGeom>
+                    <a:ln>
+                      <a:noFill/>
+                    </a:ln>
+                    <a:extLst>
+                      <a:ext uri="{53640926-AAD7-44D8-BBD7-CCE9431645EC}">
+                        <a14:shadowObscured xmlns:a14="http://schemas.microsoft.com/office/drawing/2010/main"/>
+                      </a:ext>
+                    </a:extLst>
+                  </pic:spPr>
+                </pic:pic>
+              </a:graphicData>
+            </a:graphic>
+          </wp:inline>
+        </w:drawing>
+      </w:r>
+    </w:p>
+    <w:p>
+      <w:r>
+        <w:rPr>
+          <w:noProof/>
+        </w:rPr>
+        <w:lastRenderedPageBreak/>
+        <w:drawing>
+          <wp:inline distT="0" distB="0" distL="0" distR="0" wp14:anchorId="7622C043" wp14:editId="351208AF">
+            <wp:extent cx="5155040" cy="1078173"/>
+            <wp:effectExtent l="0" t="0" r="0" b="8255"/>
+            <wp:docPr id="11" name="Imagem 11" descr="Uma imagem com mesa&#10;&#10;Descrição gerada automaticamente"/>
+            <wp:cNvGraphicFramePr>
+              <a:graphicFrameLocks xmlns:a="http://schemas.openxmlformats.org/drawingml/2006/main" noChangeAspect="1"/>
+            </wp:cNvGraphicFramePr>
+            <a:graphic xmlns:a="http://schemas.openxmlformats.org/drawingml/2006/main">
+              <a:graphicData uri="http://schemas.openxmlformats.org/drawingml/2006/picture">
+                <pic:pic xmlns:pic="http://schemas.openxmlformats.org/drawingml/2006/picture">
+                  <pic:nvPicPr>
+                    <pic:cNvPr id="11" name="Imagem 11" descr="Uma imagem com mesa&#10;&#10;Descrição gerada automaticamente"/>
+                    <pic:cNvPicPr/>
+                  </pic:nvPicPr>
+                  <pic:blipFill rotWithShape="1">
+                    <a:blip r:embed="rId31"/>
+                    <a:srcRect t="79601"/>
+                    <a:stretch/>
+                  </pic:blipFill>
+                  <pic:spPr bwMode="auto">
+                    <a:xfrm>
+                      <a:off x="0" y="0"/>
+                      <a:ext cx="5228204" cy="1093475"/>
+                    </a:xfrm>
+                    <a:prstGeom prst="rect">
+                      <a:avLst/>
+                    </a:prstGeom>
+                    <a:ln>
+                      <a:noFill/>
+                    </a:ln>
+                    <a:extLst>
+                      <a:ext uri="{53640926-AAD7-44D8-BBD7-CCE9431645EC}">
+                        <a14:shadowObscured xmlns:a14="http://schemas.microsoft.com/office/drawing/2010/main"/>
+                      </a:ext>
+                    </a:extLst>
+                  </pic:spPr>
+                </pic:pic>
+              </a:graphicData>
+            </a:graphic>
+          </wp:inline>
+        </w:drawing>
+      </w:r>
+    </w:p>
+    <w:p>
+      <w:r>
+        <w:rPr>
+          <w:noProof/>
+        </w:rPr>
+        <w:drawing>
+          <wp:inline distT="0" distB="0" distL="0" distR="0" wp14:anchorId="0D52DCAA" wp14:editId="475AF4AD">
+            <wp:extent cx="4442346" cy="5989122"/>
+            <wp:effectExtent l="0" t="0" r="0" b="0"/>
             <wp:docPr id="13" name="Imagem 13" descr="Uma imagem com mesa&#10;&#10;Descrição gerada automaticamente"/>
             <wp:cNvGraphicFramePr>
               <a:graphicFrameLocks xmlns:a="http://schemas.openxmlformats.org/drawingml/2006/main" noChangeAspect="1"/>
@@ -10222,7 +12551,7 @@
                     <pic:cNvPicPr/>
                   </pic:nvPicPr>
                   <pic:blipFill>
-                    <a:blip r:embed="rId29"/>
+                    <a:blip r:embed="rId32"/>
                     <a:stretch>
                       <a:fillRect/>
                     </a:stretch>
@@ -10230,7 +12559,7 @@
                   <pic:spPr>
                     <a:xfrm>
                       <a:off x="0" y="0"/>
-                      <a:ext cx="3678500" cy="4959313"/>
+                      <a:ext cx="4455899" cy="6007393"/>
                     </a:xfrm>
                     <a:prstGeom prst="rect">
                       <a:avLst/>
@@ -10245,11 +12574,14 @@
     </w:p>
     <w:p>
       <w:r>
+        <w:rPr>
+          <w:noProof/>
+        </w:rPr>
         <w:lastRenderedPageBreak/>
         <w:drawing>
-          <wp:inline distT="0" distB="0" distL="0" distR="0" wp14:anchorId="4D026A4F" wp14:editId="0B67BD50">
-            <wp:extent cx="5400040" cy="3633470"/>
-            <wp:effectExtent l="0" t="0" r="0" b="5080"/>
+          <wp:inline distT="0" distB="0" distL="0" distR="0" wp14:anchorId="4D026A4F" wp14:editId="794F26F2">
+            <wp:extent cx="5554639" cy="3737493"/>
+            <wp:effectExtent l="0" t="0" r="8255" b="0"/>
             <wp:docPr id="15" name="Imagem 15" descr="Uma imagem com texto&#10;&#10;Descrição gerada automaticamente"/>
             <wp:cNvGraphicFramePr>
               <a:graphicFrameLocks xmlns:a="http://schemas.openxmlformats.org/drawingml/2006/main" noChangeAspect="1"/>
@@ -10262,7 +12594,7 @@
                     <pic:cNvPicPr/>
                   </pic:nvPicPr>
                   <pic:blipFill>
-                    <a:blip r:embed="rId30"/>
+                    <a:blip r:embed="rId33"/>
                     <a:stretch>
                       <a:fillRect/>
                     </a:stretch>
@@ -10270,7 +12602,7 @@
                   <pic:spPr>
                     <a:xfrm>
                       <a:off x="0" y="0"/>
-                      <a:ext cx="5400040" cy="3633470"/>
+                      <a:ext cx="5560790" cy="3741632"/>
                     </a:xfrm>
                     <a:prstGeom prst="rect">
                       <a:avLst/>
@@ -10283,26 +12615,1092 @@
         </w:drawing>
       </w:r>
     </w:p>
-    <w:p/>
-    <w:p/>
+    <w:p>
+      <w:pPr>
+        <w:pStyle w:val="Ttulo2"/>
+      </w:pPr>
+      <w:bookmarkStart w:id="31" w:name="_Toc92406540"/>
+      <w:r>
+        <w:t>Lista de requisitos</w:t>
+      </w:r>
+      <w:bookmarkEnd w:id="31"/>
+    </w:p>
+    <w:p>
+      <w:r>
+        <w:drawing>
+          <wp:anchor distT="0" distB="0" distL="114300" distR="114300" simplePos="0" relativeHeight="251658242" behindDoc="0" locked="0" layoutInCell="1" allowOverlap="1" wp14:anchorId="267ED4A9" wp14:editId="003AA3F5">
+            <wp:simplePos x="0" y="0"/>
+            <wp:positionH relativeFrom="margin">
+              <wp:align>center</wp:align>
+            </wp:positionH>
+            <wp:positionV relativeFrom="paragraph">
+              <wp:posOffset>183515</wp:posOffset>
+            </wp:positionV>
+            <wp:extent cx="4572000" cy="4304665"/>
+            <wp:effectExtent l="0" t="0" r="0" b="635"/>
+            <wp:wrapTopAndBottom/>
+            <wp:docPr id="34" name="Imagem 34" descr="Uma imagem com texto&#10;&#10;Descrição gerada automaticamente"/>
+            <wp:cNvGraphicFramePr>
+              <a:graphicFrameLocks xmlns:a="http://schemas.openxmlformats.org/drawingml/2006/main" noChangeAspect="1"/>
+            </wp:cNvGraphicFramePr>
+            <a:graphic xmlns:a="http://schemas.openxmlformats.org/drawingml/2006/main">
+              <a:graphicData uri="http://schemas.openxmlformats.org/drawingml/2006/picture">
+                <pic:pic xmlns:pic="http://schemas.openxmlformats.org/drawingml/2006/picture">
+                  <pic:nvPicPr>
+                    <pic:cNvPr id="34" name="Imagem 34" descr="Uma imagem com texto&#10;&#10;Descrição gerada automaticamente"/>
+                    <pic:cNvPicPr/>
+                  </pic:nvPicPr>
+                  <pic:blipFill rotWithShape="1">
+                    <a:blip r:embed="rId34">
+                      <a:extLst>
+                        <a:ext uri="{28A0092B-C50C-407E-A947-70E740481C1C}">
+                          <a14:useLocalDpi xmlns:a14="http://schemas.microsoft.com/office/drawing/2010/main" val="0"/>
+                        </a:ext>
+                      </a:extLst>
+                    </a:blip>
+                    <a:srcRect r="31635"/>
+                    <a:stretch/>
+                  </pic:blipFill>
+                  <pic:spPr bwMode="auto">
+                    <a:xfrm>
+                      <a:off x="0" y="0"/>
+                      <a:ext cx="4572000" cy="4304665"/>
+                    </a:xfrm>
+                    <a:prstGeom prst="rect">
+                      <a:avLst/>
+                    </a:prstGeom>
+                    <a:ln>
+                      <a:noFill/>
+                    </a:ln>
+                    <a:extLst>
+                      <a:ext uri="{53640926-AAD7-44D8-BBD7-CCE9431645EC}">
+                        <a14:shadowObscured xmlns:a14="http://schemas.microsoft.com/office/drawing/2010/main"/>
+                      </a:ext>
+                    </a:extLst>
+                  </pic:spPr>
+                </pic:pic>
+              </a:graphicData>
+            </a:graphic>
+            <wp14:sizeRelH relativeFrom="page">
+              <wp14:pctWidth>0</wp14:pctWidth>
+            </wp14:sizeRelH>
+            <wp14:sizeRelV relativeFrom="page">
+              <wp14:pctHeight>0</wp14:pctHeight>
+            </wp14:sizeRelV>
+          </wp:anchor>
+        </w:drawing>
+      </w:r>
+    </w:p>
     <w:p>
       <w:pPr>
         <w:pStyle w:val="Ttulo1"/>
       </w:pPr>
-      <w:r>
+      <w:bookmarkStart w:id="32" w:name="_Toc92406541"/>
+      <w:r>
+        <w:lastRenderedPageBreak/>
         <w:t>Opções</w:t>
       </w:r>
       <w:r>
         <w:t xml:space="preserve"> tomadas no desenvolvimento da interface</w:t>
       </w:r>
+      <w:bookmarkEnd w:id="32"/>
     </w:p>
     <w:p>
-      <w:r>
-        <w:t>TODO</w:t>
-      </w:r>
+      <w:pPr>
+        <w:pStyle w:val="Ttulo2"/>
+      </w:pPr>
+      <w:bookmarkStart w:id="33" w:name="_Toc92406542"/>
+      <w:r>
+        <w:t>Componentes c</w:t>
+      </w:r>
+      <w:r>
+        <w:t>omum</w:t>
+      </w:r>
+      <w:bookmarkEnd w:id="33"/>
+    </w:p>
+    <w:p>
+      <w:pPr>
+        <w:spacing w:line="360" w:lineRule="auto"/>
+        <w:ind w:firstLine="709"/>
+      </w:pPr>
+      <w:r>
+        <w:t xml:space="preserve">Para o desenvolvimento da interface foi acordado que o seu estilo seria minimalista seguindo o tema de alto contraste presente no corrente website da La </w:t>
+      </w:r>
+      <w:proofErr w:type="spellStart"/>
+      <w:r>
+        <w:t>Redoute</w:t>
+      </w:r>
+      <w:proofErr w:type="spellEnd"/>
+      <w:r>
+        <w:t xml:space="preserve"> (preto e branco).</w:t>
+      </w:r>
+    </w:p>
+    <w:p>
+      <w:pPr>
+        <w:spacing w:line="360" w:lineRule="auto"/>
+        <w:ind w:firstLine="709"/>
+        <w:rPr>
+          <w:noProof/>
+        </w:rPr>
+      </w:pPr>
+      <w:r>
+        <w:t>Então, foi removida a barra de anúncios pequena no topo para o cliente não se distraia com ela, mas se foque no que quer ver e comprar.</w:t>
+      </w:r>
+      <w:r>
+        <w:rPr>
+          <w:noProof/>
+        </w:rPr>
+        <w:t xml:space="preserve"> </w:t>
+      </w:r>
+    </w:p>
+    <w:p>
+      <w:pPr>
+        <w:keepNext/>
+        <w:spacing w:line="360" w:lineRule="auto"/>
+        <w:ind w:firstLine="708"/>
+      </w:pPr>
+      <w:r>
+        <w:rPr>
+          <w:noProof/>
+        </w:rPr>
+        <w:drawing>
+          <wp:inline distT="0" distB="0" distL="0" distR="0" wp14:anchorId="30D8C3F7" wp14:editId="284088BD">
+            <wp:extent cx="4648200" cy="1908175"/>
+            <wp:effectExtent l="19050" t="19050" r="19050" b="15875"/>
+            <wp:docPr id="18" name="Imagem 18" descr="Graphical user interface, website&#10;&#10;Description automatically generated"/>
+            <wp:cNvGraphicFramePr>
+              <a:graphicFrameLocks xmlns:a="http://schemas.openxmlformats.org/drawingml/2006/main" noChangeAspect="1"/>
+            </wp:cNvGraphicFramePr>
+            <a:graphic xmlns:a="http://schemas.openxmlformats.org/drawingml/2006/main">
+              <a:graphicData uri="http://schemas.openxmlformats.org/drawingml/2006/picture">
+                <pic:pic xmlns:pic="http://schemas.openxmlformats.org/drawingml/2006/picture">
+                  <pic:nvPicPr>
+                    <pic:cNvPr id="18" name="Imagem 18" descr="Graphical user interface, website&#10;&#10;Description automatically generated"/>
+                    <pic:cNvPicPr/>
+                  </pic:nvPicPr>
+                  <pic:blipFill>
+                    <a:blip r:embed="rId35" cstate="print">
+                      <a:extLst>
+                        <a:ext uri="{28A0092B-C50C-407E-A947-70E740481C1C}">
+                          <a14:useLocalDpi xmlns:a14="http://schemas.microsoft.com/office/drawing/2010/main" val="0"/>
+                        </a:ext>
+                      </a:extLst>
+                    </a:blip>
+                    <a:stretch>
+                      <a:fillRect/>
+                    </a:stretch>
+                  </pic:blipFill>
+                  <pic:spPr>
+                    <a:xfrm>
+                      <a:off x="0" y="0"/>
+                      <a:ext cx="4648200" cy="1908175"/>
+                    </a:xfrm>
+                    <a:prstGeom prst="rect">
+                      <a:avLst/>
+                    </a:prstGeom>
+                    <a:ln>
+                      <a:solidFill>
+                        <a:schemeClr val="tx1"/>
+                      </a:solidFill>
+                    </a:ln>
+                  </pic:spPr>
+                </pic:pic>
+              </a:graphicData>
+            </a:graphic>
+          </wp:inline>
+        </w:drawing>
+      </w:r>
+    </w:p>
+    <w:p>
+      <w:pPr>
+        <w:pStyle w:val="Legenda"/>
+        <w:jc w:val="center"/>
+        <w:rPr>
+          <w:lang w:val="pt-PT"/>
+        </w:rPr>
+      </w:pPr>
+      <w:bookmarkStart w:id="34" w:name="_Toc92406413"/>
+      <w:bookmarkStart w:id="35" w:name="_Toc92406728"/>
+      <w:r>
+        <w:rPr>
+          <w:lang w:val="pt-PT"/>
+        </w:rPr>
+        <w:t xml:space="preserve">Figura </w:t>
+      </w:r>
+      <w:r>
+        <w:fldChar w:fldCharType="begin"/>
+      </w:r>
+      <w:r>
+        <w:rPr>
+          <w:lang w:val="pt-PT"/>
+        </w:rPr>
+        <w:instrText xml:space="preserve"> SEQ Figura \* ARABIC </w:instrText>
+      </w:r>
+      <w:r>
+        <w:fldChar w:fldCharType="separate"/>
+      </w:r>
+      <w:r>
+        <w:rPr>
+          <w:noProof/>
+          <w:lang w:val="pt-PT"/>
+        </w:rPr>
+        <w:t>14</w:t>
+      </w:r>
+      <w:r>
+        <w:fldChar w:fldCharType="end"/>
+      </w:r>
+      <w:r>
+        <w:rPr>
+          <w:lang w:val="pt-PT"/>
+        </w:rPr>
+        <w:t xml:space="preserve"> - Ecrã Inicial sem anuncios</w:t>
+      </w:r>
+      <w:bookmarkEnd w:id="34"/>
+      <w:bookmarkEnd w:id="35"/>
+    </w:p>
+    <w:p>
+      <w:pPr>
+        <w:spacing w:line="360" w:lineRule="auto"/>
+        <w:ind w:firstLine="708"/>
+      </w:pPr>
+    </w:p>
+    <w:p>
+      <w:pPr>
+        <w:spacing w:line="360" w:lineRule="auto"/>
+      </w:pPr>
+      <w:r>
+        <w:tab/>
+        <w:t xml:space="preserve">Foi removido o pequeno menu de categorias gerais e passou a estar escondido sob um clique sobre 3 barras indicativas de menu lateral. </w:t>
+      </w:r>
+      <w:r>
+        <w:t>Isto porque um</w:t>
+      </w:r>
+      <w:r>
+        <w:t xml:space="preserve"> cliente quando sabe o que quer, </w:t>
+      </w:r>
+      <w:r>
+        <w:t xml:space="preserve">é muito mais rápido </w:t>
+      </w:r>
+      <w:r>
+        <w:t>a chegar ao produto a pesquisar</w:t>
+      </w:r>
+      <w:r>
+        <w:t>.</w:t>
+      </w:r>
+    </w:p>
+    <w:p>
+      <w:pPr>
+        <w:spacing w:line="360" w:lineRule="auto"/>
+      </w:pPr>
+      <w:r>
+        <w:t xml:space="preserve">Além disso se o cliente não souber o que quer comprar ainda tem a opção de navegar como antes através do menu lateral. Assim o design ficou ainda mais </w:t>
+      </w:r>
+      <w:r>
+        <w:t>simples</w:t>
+      </w:r>
+      <w:r>
+        <w:t xml:space="preserve">. </w:t>
+      </w:r>
+    </w:p>
+    <w:p>
+      <w:pPr>
+        <w:keepNext/>
+        <w:spacing w:line="360" w:lineRule="auto"/>
+        <w:jc w:val="center"/>
+      </w:pPr>
+      <w:r>
+        <w:rPr>
+          <w:noProof/>
+        </w:rPr>
+        <w:lastRenderedPageBreak/>
+        <w:drawing>
+          <wp:inline distT="0" distB="0" distL="0" distR="0" wp14:anchorId="57492F65" wp14:editId="5A60BEF3">
+            <wp:extent cx="4290695" cy="2154555"/>
+            <wp:effectExtent l="19050" t="19050" r="14605" b="17145"/>
+            <wp:docPr id="19" name="Imagem 19"/>
+            <wp:cNvGraphicFramePr>
+              <a:graphicFrameLocks xmlns:a="http://schemas.openxmlformats.org/drawingml/2006/main" noChangeAspect="1"/>
+            </wp:cNvGraphicFramePr>
+            <a:graphic xmlns:a="http://schemas.openxmlformats.org/drawingml/2006/main">
+              <a:graphicData uri="http://schemas.openxmlformats.org/drawingml/2006/picture">
+                <pic:pic xmlns:pic="http://schemas.openxmlformats.org/drawingml/2006/picture">
+                  <pic:nvPicPr>
+                    <pic:cNvPr id="1" name=""/>
+                    <pic:cNvPicPr/>
+                  </pic:nvPicPr>
+                  <pic:blipFill>
+                    <a:blip r:embed="rId36" cstate="print">
+                      <a:extLst>
+                        <a:ext uri="{28A0092B-C50C-407E-A947-70E740481C1C}">
+                          <a14:useLocalDpi xmlns:a14="http://schemas.microsoft.com/office/drawing/2010/main" val="0"/>
+                        </a:ext>
+                      </a:extLst>
+                    </a:blip>
+                    <a:stretch>
+                      <a:fillRect/>
+                    </a:stretch>
+                  </pic:blipFill>
+                  <pic:spPr>
+                    <a:xfrm>
+                      <a:off x="0" y="0"/>
+                      <a:ext cx="4290695" cy="2154555"/>
+                    </a:xfrm>
+                    <a:prstGeom prst="rect">
+                      <a:avLst/>
+                    </a:prstGeom>
+                    <a:ln>
+                      <a:solidFill>
+                        <a:schemeClr val="tx1"/>
+                      </a:solidFill>
+                    </a:ln>
+                  </pic:spPr>
+                </pic:pic>
+              </a:graphicData>
+            </a:graphic>
+          </wp:inline>
+        </w:drawing>
+      </w:r>
+    </w:p>
+    <w:p>
+      <w:pPr>
+        <w:pStyle w:val="Legenda"/>
+        <w:jc w:val="center"/>
+        <w:rPr>
+          <w:lang w:val="pt-PT"/>
+        </w:rPr>
+      </w:pPr>
+      <w:bookmarkStart w:id="36" w:name="_Toc92406414"/>
+      <w:bookmarkStart w:id="37" w:name="_Toc92406729"/>
+      <w:r>
+        <w:rPr>
+          <w:lang w:val="pt-PT"/>
+        </w:rPr>
+        <w:t xml:space="preserve">Figura </w:t>
+      </w:r>
+      <w:r>
+        <w:fldChar w:fldCharType="begin"/>
+      </w:r>
+      <w:r>
+        <w:rPr>
+          <w:lang w:val="pt-PT"/>
+        </w:rPr>
+        <w:instrText xml:space="preserve"> SEQ Figura \* ARABIC </w:instrText>
+      </w:r>
+      <w:r>
+        <w:fldChar w:fldCharType="separate"/>
+      </w:r>
+      <w:r>
+        <w:rPr>
+          <w:noProof/>
+          <w:lang w:val="pt-PT"/>
+        </w:rPr>
+        <w:t>15</w:t>
+      </w:r>
+      <w:r>
+        <w:fldChar w:fldCharType="end"/>
+      </w:r>
+      <w:r>
+        <w:rPr>
+          <w:lang w:val="pt-PT"/>
+        </w:rPr>
+        <w:t xml:space="preserve"> - menu do Website la redoute</w:t>
+      </w:r>
+      <w:bookmarkEnd w:id="36"/>
+      <w:bookmarkEnd w:id="37"/>
+    </w:p>
+    <w:p>
+      <w:pPr>
+        <w:keepNext/>
+        <w:spacing w:line="360" w:lineRule="auto"/>
+        <w:jc w:val="center"/>
+      </w:pPr>
+      <w:r>
+        <w:rPr>
+          <w:noProof/>
+        </w:rPr>
+        <w:drawing>
+          <wp:inline distT="0" distB="0" distL="0" distR="0" wp14:anchorId="59A0BBA1" wp14:editId="25A699C0">
+            <wp:extent cx="4352290" cy="1739900"/>
+            <wp:effectExtent l="19050" t="19050" r="10160" b="12700"/>
+            <wp:docPr id="22" name="Imagem 22"/>
+            <wp:cNvGraphicFramePr>
+              <a:graphicFrameLocks xmlns:a="http://schemas.openxmlformats.org/drawingml/2006/main" noChangeAspect="1"/>
+            </wp:cNvGraphicFramePr>
+            <a:graphic xmlns:a="http://schemas.openxmlformats.org/drawingml/2006/main">
+              <a:graphicData uri="http://schemas.openxmlformats.org/drawingml/2006/picture">
+                <pic:pic xmlns:pic="http://schemas.openxmlformats.org/drawingml/2006/picture">
+                  <pic:nvPicPr>
+                    <pic:cNvPr id="1" name=""/>
+                    <pic:cNvPicPr/>
+                  </pic:nvPicPr>
+                  <pic:blipFill>
+                    <a:blip r:embed="rId37" cstate="print">
+                      <a:extLst>
+                        <a:ext uri="{28A0092B-C50C-407E-A947-70E740481C1C}">
+                          <a14:useLocalDpi xmlns:a14="http://schemas.microsoft.com/office/drawing/2010/main" val="0"/>
+                        </a:ext>
+                      </a:extLst>
+                    </a:blip>
+                    <a:stretch>
+                      <a:fillRect/>
+                    </a:stretch>
+                  </pic:blipFill>
+                  <pic:spPr>
+                    <a:xfrm>
+                      <a:off x="0" y="0"/>
+                      <a:ext cx="4352290" cy="1739900"/>
+                    </a:xfrm>
+                    <a:prstGeom prst="rect">
+                      <a:avLst/>
+                    </a:prstGeom>
+                    <a:ln>
+                      <a:solidFill>
+                        <a:schemeClr val="tx1"/>
+                      </a:solidFill>
+                    </a:ln>
+                  </pic:spPr>
+                </pic:pic>
+              </a:graphicData>
+            </a:graphic>
+          </wp:inline>
+        </w:drawing>
+      </w:r>
+    </w:p>
+    <w:p>
+      <w:pPr>
+        <w:pStyle w:val="Legenda"/>
+        <w:jc w:val="center"/>
+        <w:rPr>
+          <w:lang w:val="pt-PT"/>
+        </w:rPr>
+      </w:pPr>
+      <w:bookmarkStart w:id="38" w:name="_Toc92406415"/>
+      <w:bookmarkStart w:id="39" w:name="_Toc92406730"/>
+      <w:r>
+        <w:rPr>
+          <w:lang w:val="pt-PT"/>
+        </w:rPr>
+        <w:t xml:space="preserve">Figura </w:t>
+      </w:r>
+      <w:r>
+        <w:fldChar w:fldCharType="begin"/>
+      </w:r>
+      <w:r>
+        <w:rPr>
+          <w:lang w:val="pt-PT"/>
+        </w:rPr>
+        <w:instrText xml:space="preserve"> SEQ Figura \* ARABIC </w:instrText>
+      </w:r>
+      <w:r>
+        <w:fldChar w:fldCharType="separate"/>
+      </w:r>
+      <w:r>
+        <w:rPr>
+          <w:noProof/>
+          <w:lang w:val="pt-PT"/>
+        </w:rPr>
+        <w:t>16</w:t>
+      </w:r>
+      <w:r>
+        <w:fldChar w:fldCharType="end"/>
+      </w:r>
+      <w:r>
+        <w:rPr>
+          <w:lang w:val="pt-PT"/>
+        </w:rPr>
+        <w:t xml:space="preserve"> - Menu do Website DO PROJETO</w:t>
+      </w:r>
+      <w:bookmarkEnd w:id="38"/>
+      <w:bookmarkEnd w:id="39"/>
+    </w:p>
+    <w:p/>
+    <w:p>
+      <w:pPr>
+        <w:spacing w:line="360" w:lineRule="auto"/>
+        <w:ind w:firstLine="709"/>
+      </w:pPr>
+      <w:r>
+        <w:t>A barra de pesquisa passa a cobrir toda a página</w:t>
+      </w:r>
+      <w:r>
+        <w:t xml:space="preserve">, não tem qualquer animação </w:t>
+      </w:r>
+      <w:r>
+        <w:t>e o botão de saída está maior</w:t>
+      </w:r>
+      <w:r>
+        <w:t xml:space="preserve">. Isto </w:t>
+      </w:r>
+      <w:r>
+        <w:t>permit</w:t>
+      </w:r>
+      <w:r>
+        <w:t xml:space="preserve">e </w:t>
+      </w:r>
+      <w:r>
+        <w:t xml:space="preserve">que o cliente se foque no que quer </w:t>
+      </w:r>
+      <w:r>
+        <w:t>pesquisar.  Removeram-se as animações porque pode fazer perder alguns utilizadores após o clique. Assi para colmatar este problema a barra de pesquisa será estática.</w:t>
+      </w:r>
+    </w:p>
+    <w:p>
+      <w:pPr>
+        <w:spacing w:line="360" w:lineRule="auto"/>
+        <w:jc w:val="center"/>
+      </w:pPr>
+      <w:r>
+        <w:drawing>
+          <wp:inline distT="0" distB="0" distL="0" distR="0" wp14:anchorId="7DDA985B" wp14:editId="2023A515">
+            <wp:extent cx="4449265" cy="1257300"/>
+            <wp:effectExtent l="19050" t="19050" r="27940" b="19050"/>
+            <wp:docPr id="23" name="Imagem 23" descr="Uma imagem com texto&#10;&#10;Descrição gerada automaticamente"/>
+            <wp:cNvGraphicFramePr>
+              <a:graphicFrameLocks xmlns:a="http://schemas.openxmlformats.org/drawingml/2006/main" noChangeAspect="1"/>
+            </wp:cNvGraphicFramePr>
+            <a:graphic xmlns:a="http://schemas.openxmlformats.org/drawingml/2006/main">
+              <a:graphicData uri="http://schemas.openxmlformats.org/drawingml/2006/picture">
+                <pic:pic xmlns:pic="http://schemas.openxmlformats.org/drawingml/2006/picture">
+                  <pic:nvPicPr>
+                    <pic:cNvPr id="23" name="Imagem 23" descr="Uma imagem com texto&#10;&#10;Descrição gerada automaticamente"/>
+                    <pic:cNvPicPr/>
+                  </pic:nvPicPr>
+                  <pic:blipFill>
+                    <a:blip r:embed="rId38" cstate="print">
+                      <a:extLst>
+                        <a:ext uri="{28A0092B-C50C-407E-A947-70E740481C1C}">
+                          <a14:useLocalDpi xmlns:a14="http://schemas.microsoft.com/office/drawing/2010/main" val="0"/>
+                        </a:ext>
+                      </a:extLst>
+                    </a:blip>
+                    <a:stretch>
+                      <a:fillRect/>
+                    </a:stretch>
+                  </pic:blipFill>
+                  <pic:spPr>
+                    <a:xfrm>
+                      <a:off x="0" y="0"/>
+                      <a:ext cx="4539326" cy="1282750"/>
+                    </a:xfrm>
+                    <a:prstGeom prst="rect">
+                      <a:avLst/>
+                    </a:prstGeom>
+                    <a:ln>
+                      <a:solidFill>
+                        <a:schemeClr val="tx1"/>
+                      </a:solidFill>
+                    </a:ln>
+                  </pic:spPr>
+                </pic:pic>
+              </a:graphicData>
+            </a:graphic>
+          </wp:inline>
+        </w:drawing>
+      </w:r>
+    </w:p>
+    <w:p>
+      <w:pPr>
+        <w:pStyle w:val="Legenda"/>
+        <w:jc w:val="center"/>
+        <w:rPr>
+          <w:lang w:val="pt-PT"/>
+        </w:rPr>
+      </w:pPr>
+      <w:bookmarkStart w:id="40" w:name="_Toc92406416"/>
+      <w:bookmarkStart w:id="41" w:name="_Toc92406731"/>
+      <w:r>
+        <w:rPr>
+          <w:lang w:val="pt-PT"/>
+        </w:rPr>
+        <w:t xml:space="preserve">Figura </w:t>
+      </w:r>
+      <w:r>
+        <w:fldChar w:fldCharType="begin"/>
+      </w:r>
+      <w:r>
+        <w:rPr>
+          <w:lang w:val="pt-PT"/>
+        </w:rPr>
+        <w:instrText xml:space="preserve"> SEQ Figura \* ARABIC </w:instrText>
+      </w:r>
+      <w:r>
+        <w:fldChar w:fldCharType="separate"/>
+      </w:r>
+      <w:r>
+        <w:rPr>
+          <w:noProof/>
+          <w:lang w:val="pt-PT"/>
+        </w:rPr>
+        <w:t>17</w:t>
+      </w:r>
+      <w:r>
+        <w:fldChar w:fldCharType="end"/>
+      </w:r>
+      <w:r>
+        <w:rPr>
+          <w:lang w:val="pt-PT"/>
+        </w:rPr>
+        <w:t xml:space="preserve"> - bARRA DE PESQUISA DO WEBSITE DO PROJETO</w:t>
+      </w:r>
+      <w:bookmarkEnd w:id="40"/>
+      <w:bookmarkEnd w:id="41"/>
+    </w:p>
+    <w:p>
+      <w:pPr>
+        <w:rPr>
+          <w:lang w:eastAsia="en-US"/>
+        </w:rPr>
+      </w:pPr>
+    </w:p>
+    <w:p>
+      <w:pPr>
+        <w:pStyle w:val="Ttulo2"/>
+      </w:pPr>
+      <w:bookmarkStart w:id="42" w:name="_Toc92406543"/>
+      <w:r>
+        <w:lastRenderedPageBreak/>
+        <w:t>P</w:t>
+      </w:r>
+      <w:r>
+        <w:t>ágina p</w:t>
+      </w:r>
+      <w:r>
+        <w:t>rodutos</w:t>
+      </w:r>
+      <w:bookmarkEnd w:id="42"/>
+    </w:p>
+    <w:p>
+      <w:pPr>
+        <w:spacing w:line="360" w:lineRule="auto"/>
+        <w:ind w:firstLine="709"/>
+      </w:pPr>
+      <w:r>
+        <w:t xml:space="preserve">Em relação </w:t>
+      </w:r>
+      <w:r>
+        <w:t>à</w:t>
+      </w:r>
+      <w:r>
+        <w:t xml:space="preserve"> página de produtos </w:t>
+      </w:r>
+      <w:r>
+        <w:t>não se</w:t>
+      </w:r>
+      <w:r>
+        <w:t xml:space="preserve"> fez grande alterações</w:t>
+      </w:r>
+      <w:r>
+        <w:t xml:space="preserve">, </w:t>
+      </w:r>
+      <w:r>
+        <w:t>pelo facto de</w:t>
+      </w:r>
+      <w:r>
+        <w:t xml:space="preserve"> </w:t>
+      </w:r>
+      <w:r>
+        <w:t xml:space="preserve">o website da La </w:t>
+      </w:r>
+      <w:proofErr w:type="spellStart"/>
+      <w:r>
+        <w:t>Redoute</w:t>
+      </w:r>
+      <w:proofErr w:type="spellEnd"/>
+      <w:r>
+        <w:t xml:space="preserve"> já se encontrar bastante</w:t>
+      </w:r>
+      <w:r>
+        <w:t xml:space="preserve"> minimalista, simples e fácil de navegar</w:t>
+      </w:r>
+      <w:r>
+        <w:t>.</w:t>
+      </w:r>
+    </w:p>
+    <w:p>
+      <w:pPr>
+        <w:keepNext/>
+        <w:spacing w:line="360" w:lineRule="auto"/>
+        <w:jc w:val="center"/>
+      </w:pPr>
+      <w:r>
+        <w:drawing>
+          <wp:inline distT="0" distB="0" distL="0" distR="0" wp14:anchorId="6AA45A62" wp14:editId="7439FAF1">
+            <wp:extent cx="4591050" cy="2328997"/>
+            <wp:effectExtent l="19050" t="19050" r="19050" b="14605"/>
+            <wp:docPr id="37" name="Imagem 37" descr="Uma imagem com texto, diferente&#10;&#10;Descrição gerada automaticamente"/>
+            <wp:cNvGraphicFramePr>
+              <a:graphicFrameLocks xmlns:a="http://schemas.openxmlformats.org/drawingml/2006/main" noChangeAspect="1"/>
+            </wp:cNvGraphicFramePr>
+            <a:graphic xmlns:a="http://schemas.openxmlformats.org/drawingml/2006/main">
+              <a:graphicData uri="http://schemas.openxmlformats.org/drawingml/2006/picture">
+                <pic:pic xmlns:pic="http://schemas.openxmlformats.org/drawingml/2006/picture">
+                  <pic:nvPicPr>
+                    <pic:cNvPr id="37" name="Imagem 37" descr="Uma imagem com texto, diferente&#10;&#10;Descrição gerada automaticamente"/>
+                    <pic:cNvPicPr/>
+                  </pic:nvPicPr>
+                  <pic:blipFill>
+                    <a:blip r:embed="rId39" cstate="print">
+                      <a:extLst>
+                        <a:ext uri="{28A0092B-C50C-407E-A947-70E740481C1C}">
+                          <a14:useLocalDpi xmlns:a14="http://schemas.microsoft.com/office/drawing/2010/main" val="0"/>
+                        </a:ext>
+                      </a:extLst>
+                    </a:blip>
+                    <a:stretch>
+                      <a:fillRect/>
+                    </a:stretch>
+                  </pic:blipFill>
+                  <pic:spPr>
+                    <a:xfrm>
+                      <a:off x="0" y="0"/>
+                      <a:ext cx="4619960" cy="2343663"/>
+                    </a:xfrm>
+                    <a:prstGeom prst="rect">
+                      <a:avLst/>
+                    </a:prstGeom>
+                    <a:ln>
+                      <a:solidFill>
+                        <a:schemeClr val="tx1"/>
+                      </a:solidFill>
+                    </a:ln>
+                  </pic:spPr>
+                </pic:pic>
+              </a:graphicData>
+            </a:graphic>
+          </wp:inline>
+        </w:drawing>
+      </w:r>
+    </w:p>
+    <w:p>
+      <w:pPr>
+        <w:pStyle w:val="Legenda"/>
+        <w:jc w:val="center"/>
+      </w:pPr>
+      <w:bookmarkStart w:id="43" w:name="_Toc92406732"/>
+      <w:r>
+        <w:t xml:space="preserve">Figura </w:t>
+      </w:r>
+      <w:r>
+        <w:fldChar w:fldCharType="begin"/>
+      </w:r>
+      <w:r>
+        <w:instrText xml:space="preserve"> SEQ Figura \* ARABIC </w:instrText>
+      </w:r>
+      <w:r>
+        <w:fldChar w:fldCharType="separate"/>
+      </w:r>
+      <w:r>
+        <w:rPr>
+          <w:noProof/>
+        </w:rPr>
+        <w:t>18</w:t>
+      </w:r>
+      <w:r>
+        <w:fldChar w:fldCharType="end"/>
+      </w:r>
+      <w:r>
+        <w:t xml:space="preserve"> - Página de produtos</w:t>
+      </w:r>
+      <w:bookmarkEnd w:id="43"/>
+    </w:p>
+    <w:p/>
+    <w:p>
+      <w:pPr>
+        <w:pStyle w:val="Ttulo2"/>
+      </w:pPr>
+      <w:bookmarkStart w:id="44" w:name="_Toc92406544"/>
+      <w:r>
+        <w:t>Página produto</w:t>
+      </w:r>
+      <w:bookmarkEnd w:id="44"/>
+    </w:p>
+    <w:p>
+      <w:pPr>
+        <w:spacing w:line="360" w:lineRule="auto"/>
+      </w:pPr>
+      <w:r>
+        <w:tab/>
+      </w:r>
+      <w:r>
+        <w:t>A página do produto foi redesenhada para uma interação 3</w:t>
+      </w:r>
+      <w:r>
+        <w:t>D</w:t>
+      </w:r>
+      <w:r>
+        <w:t xml:space="preserve">, </w:t>
+      </w:r>
+      <w:r>
+        <w:t>para</w:t>
+      </w:r>
+      <w:r>
+        <w:t xml:space="preserve"> proporcionar </w:t>
+      </w:r>
+      <w:r>
+        <w:t xml:space="preserve">ao cliente </w:t>
+      </w:r>
+      <w:r>
+        <w:t>uma melhor experiência sobre o seu funcionamento</w:t>
+      </w:r>
+      <w:r>
+        <w:t xml:space="preserve">, material e possibilidades de </w:t>
+      </w:r>
+      <w:r>
+        <w:t>combinação.</w:t>
+      </w:r>
+    </w:p>
+    <w:p>
+      <w:pPr>
+        <w:spacing w:line="360" w:lineRule="auto"/>
+      </w:pPr>
+      <w:r>
+        <w:tab/>
+        <w:t xml:space="preserve">É </w:t>
+      </w:r>
+      <w:r>
+        <w:t xml:space="preserve">possível visualizar o </w:t>
+      </w:r>
+      <w:r>
+        <w:t>produto</w:t>
+      </w:r>
+      <w:r>
+        <w:t xml:space="preserve"> nos vários estados de utilização, como aberto, fechado meio aberto</w:t>
+      </w:r>
+      <w:r>
+        <w:t xml:space="preserve"> e também</w:t>
+      </w:r>
+      <w:r>
+        <w:t xml:space="preserve"> é possível mudar as suas cores</w:t>
+      </w:r>
+      <w:r>
+        <w:t>.</w:t>
+      </w:r>
+    </w:p>
+    <w:p>
+      <w:pPr>
+        <w:spacing w:line="360" w:lineRule="auto"/>
+      </w:pPr>
+      <w:r>
+        <w:tab/>
+        <w:t xml:space="preserve">Para </w:t>
+      </w:r>
+      <w:r>
+        <w:t>visualizar todos</w:t>
+      </w:r>
+      <w:r>
+        <w:t xml:space="preserve"> os estados de </w:t>
+      </w:r>
+      <w:r>
+        <w:t>utilização (aberto, fechado</w:t>
+      </w:r>
+      <w:r>
+        <w:t xml:space="preserve"> e</w:t>
+      </w:r>
+      <w:r>
+        <w:t xml:space="preserve"> meio aberto)</w:t>
+      </w:r>
+      <w:r>
+        <w:t>,</w:t>
+      </w:r>
+      <w:r>
+        <w:t xml:space="preserve"> foi criado um </w:t>
+      </w:r>
+      <w:proofErr w:type="spellStart"/>
+      <w:r>
+        <w:rPr>
+          <w:i/>
+          <w:iCs/>
+        </w:rPr>
+        <w:t>slider</w:t>
+      </w:r>
+      <w:proofErr w:type="spellEnd"/>
+      <w:r>
+        <w:t xml:space="preserve"> para </w:t>
+      </w:r>
+      <w:r>
+        <w:t>que o cliente tenha m</w:t>
+      </w:r>
+      <w:r>
+        <w:t>a</w:t>
+      </w:r>
+      <w:r>
+        <w:t>is</w:t>
+      </w:r>
+      <w:r>
+        <w:t xml:space="preserve"> liberdade </w:t>
+      </w:r>
+      <w:r>
+        <w:t>de escolha na</w:t>
+      </w:r>
+      <w:r>
+        <w:t xml:space="preserve"> </w:t>
+      </w:r>
+      <w:r>
+        <w:t>posição de visualização</w:t>
+      </w:r>
+      <w:r>
+        <w:t>.</w:t>
+      </w:r>
+      <w:r>
+        <w:t xml:space="preserve"> </w:t>
+      </w:r>
+    </w:p>
+    <w:p>
+      <w:pPr>
+        <w:spacing w:line="360" w:lineRule="auto"/>
+        <w:ind w:firstLine="708"/>
+      </w:pPr>
+      <w:r>
+        <w:t>É</w:t>
+      </w:r>
+      <w:r>
+        <w:t xml:space="preserve"> </w:t>
+      </w:r>
+      <w:r>
+        <w:t>possível</w:t>
+      </w:r>
+      <w:r>
+        <w:t xml:space="preserve"> visualizar </w:t>
+      </w:r>
+      <w:r>
+        <w:t>o</w:t>
+      </w:r>
+      <w:r>
+        <w:t>s vári</w:t>
+      </w:r>
+      <w:r>
+        <w:t>os ângulos do produto</w:t>
+      </w:r>
+      <w:r>
+        <w:t xml:space="preserve"> de forma fácil e suave para </w:t>
+      </w:r>
+      <w:r>
+        <w:t xml:space="preserve">que </w:t>
+      </w:r>
+      <w:r>
+        <w:t>o cliente não se perca quando a orientação mudar</w:t>
+      </w:r>
+    </w:p>
+    <w:p>
+      <w:pPr>
+        <w:spacing w:line="360" w:lineRule="auto"/>
+        <w:jc w:val="center"/>
+      </w:pPr>
+      <w:r>
+        <w:lastRenderedPageBreak/>
+        <w:drawing>
+          <wp:inline distT="0" distB="0" distL="0" distR="0" wp14:anchorId="5D09DC75" wp14:editId="26A2A1E9">
+            <wp:extent cx="4197597" cy="2171700"/>
+            <wp:effectExtent l="19050" t="19050" r="12700" b="19050"/>
+            <wp:docPr id="33" name="Imagem 33" descr="Graphical user interface&#10;&#10;Description automatically generated"/>
+            <wp:cNvGraphicFramePr>
+              <a:graphicFrameLocks xmlns:a="http://schemas.openxmlformats.org/drawingml/2006/main" noChangeAspect="1"/>
+            </wp:cNvGraphicFramePr>
+            <a:graphic xmlns:a="http://schemas.openxmlformats.org/drawingml/2006/main">
+              <a:graphicData uri="http://schemas.openxmlformats.org/drawingml/2006/picture">
+                <pic:pic xmlns:pic="http://schemas.openxmlformats.org/drawingml/2006/picture">
+                  <pic:nvPicPr>
+                    <pic:cNvPr id="33" name="Imagem 33" descr="Graphical user interface&#10;&#10;Description automatically generated"/>
+                    <pic:cNvPicPr/>
+                  </pic:nvPicPr>
+                  <pic:blipFill rotWithShape="1">
+                    <a:blip r:embed="rId40" cstate="print">
+                      <a:extLst>
+                        <a:ext uri="{28A0092B-C50C-407E-A947-70E740481C1C}">
+                          <a14:useLocalDpi xmlns:a14="http://schemas.microsoft.com/office/drawing/2010/main" val="0"/>
+                        </a:ext>
+                      </a:extLst>
+                    </a:blip>
+                    <a:srcRect l="6266" r="9358"/>
+                    <a:stretch/>
+                  </pic:blipFill>
+                  <pic:spPr bwMode="auto">
+                    <a:xfrm>
+                      <a:off x="0" y="0"/>
+                      <a:ext cx="4229962" cy="2188445"/>
+                    </a:xfrm>
+                    <a:prstGeom prst="rect">
+                      <a:avLst/>
+                    </a:prstGeom>
+                    <a:ln w="9525" cap="flat" cmpd="sng" algn="ctr">
+                      <a:solidFill>
+                        <a:sysClr val="windowText" lastClr="000000"/>
+                      </a:solidFill>
+                      <a:prstDash val="solid"/>
+                      <a:round/>
+                      <a:headEnd type="none" w="med" len="med"/>
+                      <a:tailEnd type="none" w="med" len="med"/>
+                      <a:extLst>
+                        <a:ext uri="{C807C97D-BFC1-408E-A445-0C87EB9F89A2}">
+                          <ask:lineSketchStyleProps xmlns:ask="http://schemas.microsoft.com/office/drawing/2018/sketchyshapes" sd="0">
+                            <a:custGeom>
+                              <a:avLst/>
+                              <a:gdLst/>
+                              <a:ahLst/>
+                              <a:cxnLst/>
+                              <a:rect l="0" t="0" r="0" b="0"/>
+                              <a:pathLst/>
+                            </a:custGeom>
+                            <ask:type/>
+                          </ask:lineSketchStyleProps>
+                        </a:ext>
+                      </a:extLst>
+                    </a:ln>
+                    <a:extLst>
+                      <a:ext uri="{53640926-AAD7-44D8-BBD7-CCE9431645EC}">
+                        <a14:shadowObscured xmlns:a14="http://schemas.microsoft.com/office/drawing/2010/main"/>
+                      </a:ext>
+                    </a:extLst>
+                  </pic:spPr>
+                </pic:pic>
+              </a:graphicData>
+            </a:graphic>
+          </wp:inline>
+        </w:drawing>
+      </w:r>
+    </w:p>
+    <w:p>
+      <w:pPr>
+        <w:pStyle w:val="Legenda"/>
+        <w:jc w:val="center"/>
+      </w:pPr>
+      <w:bookmarkStart w:id="45" w:name="_Toc92406417"/>
+      <w:bookmarkStart w:id="46" w:name="_Toc92406733"/>
+      <w:r>
+        <w:t>Figura</w:t>
+      </w:r>
+      <w:r>
+        <w:t xml:space="preserve"> 19</w:t>
+      </w:r>
+      <w:r>
+        <w:t xml:space="preserve"> </w:t>
+      </w:r>
+      <w:r>
+        <w:fldChar w:fldCharType="begin"/>
+      </w:r>
+      <w:r>
+        <w:instrText xml:space="preserve"> SEQ Figura \* ARABIC </w:instrText>
+      </w:r>
+      <w:r>
+        <w:fldChar w:fldCharType="separate"/>
+      </w:r>
+      <w:r>
+        <w:rPr>
+          <w:noProof/>
+        </w:rPr>
+        <w:t>19</w:t>
+      </w:r>
+      <w:r>
+        <w:fldChar w:fldCharType="end"/>
+      </w:r>
+      <w:r>
+        <w:t xml:space="preserve"> – Visualização do produto</w:t>
+      </w:r>
+      <w:bookmarkEnd w:id="45"/>
+      <w:bookmarkEnd w:id="46"/>
     </w:p>
     <w:sectPr>
-      <w:footerReference w:type="default" r:id="rId31"/>
+      <w:footerReference w:type="default" r:id="rId41"/>
       <w:pgSz w:w="11906" w:h="16838"/>
       <w:pgMar w:top="1417" w:right="1701" w:bottom="1417" w:left="1701" w:header="708" w:footer="708" w:gutter="0"/>
       <w:pgNumType w:start="1"/>
@@ -10356,7 +13754,6 @@
         <w:docPartUnique/>
       </w:docPartObj>
     </w:sdtPr>
-    <w:sdtEndPr/>
     <w:sdtContent>
       <w:p>
         <w:pPr>
@@ -11060,11 +14457,11 @@
     <w:autoRedefine/>
     <w:uiPriority w:val="9"/>
     <w:qFormat/>
-    <w:rsid w:val="00DB3D7A"/>
+    <w:rsid w:val="00AC26D7"/>
     <w:pPr>
       <w:keepNext/>
       <w:keepLines/>
-      <w:spacing w:before="360" w:after="240"/>
+      <w:spacing w:before="600" w:after="240"/>
       <w:outlineLvl w:val="0"/>
     </w:pPr>
     <w:rPr>
@@ -11100,7 +14497,6 @@
   <w:style w:type="character" w:default="1" w:styleId="Tipodeletrapredefinidodopargrafo">
     <w:name w:val="Default Paragraph Font"/>
     <w:uiPriority w:val="1"/>
-    <w:semiHidden/>
     <w:unhideWhenUsed/>
   </w:style>
   <w:style w:type="table" w:default="1" w:styleId="Tabelanormal">
@@ -11269,6 +14665,116 @@
       <w:color w:val="605E5C"/>
       <w:shd w:val="clear" w:color="auto" w:fill="E1DFDD"/>
     </w:rPr>
+  </w:style>
+  <w:style w:type="paragraph" w:styleId="Cabealho">
+    <w:name w:val="header"/>
+    <w:basedOn w:val="Normal"/>
+    <w:link w:val="CabealhoCarter"/>
+    <w:uiPriority w:val="99"/>
+    <w:semiHidden/>
+    <w:unhideWhenUsed/>
+    <w:rsid w:val="006C7F71"/>
+    <w:pPr>
+      <w:tabs>
+        <w:tab w:val="center" w:pos="4252"/>
+        <w:tab w:val="right" w:pos="8504"/>
+      </w:tabs>
+      <w:spacing w:after="0" w:line="240" w:lineRule="auto"/>
+    </w:pPr>
+  </w:style>
+  <w:style w:type="character" w:customStyle="1" w:styleId="CabealhoCarter">
+    <w:name w:val="Cabeçalho Caráter"/>
+    <w:basedOn w:val="Tipodeletrapredefinidodopargrafo"/>
+    <w:link w:val="Cabealho"/>
+    <w:uiPriority w:val="99"/>
+    <w:semiHidden/>
+    <w:rsid w:val="006C7F71"/>
+  </w:style>
+  <w:style w:type="paragraph" w:styleId="Rodap">
+    <w:name w:val="footer"/>
+    <w:basedOn w:val="Normal"/>
+    <w:link w:val="RodapCarter"/>
+    <w:uiPriority w:val="99"/>
+    <w:semiHidden/>
+    <w:unhideWhenUsed/>
+    <w:rsid w:val="006C7F71"/>
+    <w:pPr>
+      <w:tabs>
+        <w:tab w:val="center" w:pos="4252"/>
+        <w:tab w:val="right" w:pos="8504"/>
+      </w:tabs>
+      <w:spacing w:after="0" w:line="240" w:lineRule="auto"/>
+    </w:pPr>
+  </w:style>
+  <w:style w:type="character" w:customStyle="1" w:styleId="RodapCarter">
+    <w:name w:val="Rodapé Caráter"/>
+    <w:basedOn w:val="Tipodeletrapredefinidodopargrafo"/>
+    <w:link w:val="Rodap"/>
+    <w:uiPriority w:val="99"/>
+    <w:semiHidden/>
+    <w:rsid w:val="006C7F71"/>
+  </w:style>
+  <w:style w:type="paragraph" w:styleId="Cabealhodondice">
+    <w:name w:val="TOC Heading"/>
+    <w:basedOn w:val="Ttulo1"/>
+    <w:next w:val="Normal"/>
+    <w:uiPriority w:val="39"/>
+    <w:unhideWhenUsed/>
+    <w:qFormat/>
+    <w:rsid w:val="00C756D7"/>
+    <w:pPr>
+      <w:spacing w:before="240" w:after="0"/>
+      <w:outlineLvl w:val="9"/>
+    </w:pPr>
+    <w:rPr>
+      <w:sz w:val="32"/>
+    </w:rPr>
+  </w:style>
+  <w:style w:type="paragraph" w:styleId="ndice1">
+    <w:name w:val="toc 1"/>
+    <w:basedOn w:val="Normal"/>
+    <w:next w:val="Normal"/>
+    <w:autoRedefine/>
+    <w:uiPriority w:val="39"/>
+    <w:unhideWhenUsed/>
+    <w:rsid w:val="00C756D7"/>
+    <w:pPr>
+      <w:spacing w:after="100"/>
+    </w:pPr>
+  </w:style>
+  <w:style w:type="paragraph" w:styleId="ndice2">
+    <w:name w:val="toc 2"/>
+    <w:basedOn w:val="Normal"/>
+    <w:next w:val="Normal"/>
+    <w:autoRedefine/>
+    <w:uiPriority w:val="39"/>
+    <w:unhideWhenUsed/>
+    <w:rsid w:val="00C756D7"/>
+    <w:pPr>
+      <w:spacing w:after="100"/>
+      <w:ind w:left="220"/>
+    </w:pPr>
+  </w:style>
+  <w:style w:type="paragraph" w:styleId="Reviso">
+    <w:name w:val="Revision"/>
+    <w:hidden/>
+    <w:uiPriority w:val="99"/>
+    <w:semiHidden/>
+    <w:rsid w:val="00F80918"/>
+    <w:pPr>
+      <w:spacing w:after="0" w:line="240" w:lineRule="auto"/>
+    </w:pPr>
+  </w:style>
+  <w:style w:type="paragraph" w:styleId="ndicedeilustraes">
+    <w:name w:val="table of figures"/>
+    <w:basedOn w:val="Normal"/>
+    <w:next w:val="Normal"/>
+    <w:uiPriority w:val="99"/>
+    <w:unhideWhenUsed/>
+    <w:rsid w:val="00DF7535"/>
+    <w:pPr>
+      <w:spacing w:after="0"/>
+    </w:pPr>
   </w:style>
 </w:styles>
 </file>
@@ -11569,13 +15075,279 @@
 </file>
 
 <file path=customXml/item1.xml><?xml version="1.0" encoding="utf-8"?>
+<?mso-contentType ?>
+<FormTemplates xmlns="http://schemas.microsoft.com/sharepoint/v3/contenttype/forms">
+  <Display>DocumentLibraryForm</Display>
+  <Edit>DocumentLibraryForm</Edit>
+  <New>DocumentLibraryForm</New>
+</FormTemplates>
+</file>
+
+<file path=customXml/item2.xml><?xml version="1.0" encoding="utf-8"?>
+<ct:contentTypeSchema xmlns:ct="http://schemas.microsoft.com/office/2006/metadata/contentType" xmlns:ma="http://schemas.microsoft.com/office/2006/metadata/properties/metaAttributes" ct:_="" ma:_="" ma:contentTypeName="Document" ma:contentTypeID="0x0101007D6BAA630AE7D84D87386184AB5AA32C" ma:contentTypeVersion="12" ma:contentTypeDescription="Create a new document." ma:contentTypeScope="" ma:versionID="f4cf17c62df3eeb881062ff7d64a5221">
+  <xsd:schema xmlns:xsd="http://www.w3.org/2001/XMLSchema" xmlns:xs="http://www.w3.org/2001/XMLSchema" xmlns:p="http://schemas.microsoft.com/office/2006/metadata/properties" xmlns:ns3="ac490d5f-7a30-4b93-bccd-2df87de8a990" xmlns:ns4="94708919-fbbb-4aca-a0bd-80b152f9520c" targetNamespace="http://schemas.microsoft.com/office/2006/metadata/properties" ma:root="true" ma:fieldsID="9a21b3f1b6b05f296b63d6c42d4b52f1" ns3:_="" ns4:_="">
+    <xsd:import namespace="ac490d5f-7a30-4b93-bccd-2df87de8a990"/>
+    <xsd:import namespace="94708919-fbbb-4aca-a0bd-80b152f9520c"/>
+    <xsd:element name="properties">
+      <xsd:complexType>
+        <xsd:sequence>
+          <xsd:element name="documentManagement">
+            <xsd:complexType>
+              <xsd:all>
+                <xsd:element ref="ns3:SharedWithUsers" minOccurs="0"/>
+                <xsd:element ref="ns3:SharedWithDetails" minOccurs="0"/>
+                <xsd:element ref="ns3:SharingHintHash" minOccurs="0"/>
+                <xsd:element ref="ns4:MediaServiceMetadata" minOccurs="0"/>
+                <xsd:element ref="ns4:MediaServiceFastMetadata" minOccurs="0"/>
+                <xsd:element ref="ns4:MediaServiceDateTaken" minOccurs="0"/>
+                <xsd:element ref="ns4:MediaServiceAutoTags" minOccurs="0"/>
+                <xsd:element ref="ns4:MediaServiceLocation" minOccurs="0"/>
+                <xsd:element ref="ns4:MediaServiceGenerationTime" minOccurs="0"/>
+                <xsd:element ref="ns4:MediaServiceEventHashCode" minOccurs="0"/>
+                <xsd:element ref="ns4:MediaServiceOCR" minOccurs="0"/>
+                <xsd:element ref="ns4:MediaLengthInSeconds" minOccurs="0"/>
+              </xsd:all>
+            </xsd:complexType>
+          </xsd:element>
+        </xsd:sequence>
+      </xsd:complexType>
+    </xsd:element>
+  </xsd:schema>
+  <xsd:schema xmlns:xsd="http://www.w3.org/2001/XMLSchema" xmlns:xs="http://www.w3.org/2001/XMLSchema" xmlns:dms="http://schemas.microsoft.com/office/2006/documentManagement/types" xmlns:pc="http://schemas.microsoft.com/office/infopath/2007/PartnerControls" targetNamespace="ac490d5f-7a30-4b93-bccd-2df87de8a990" elementFormDefault="qualified">
+    <xsd:import namespace="http://schemas.microsoft.com/office/2006/documentManagement/types"/>
+    <xsd:import namespace="http://schemas.microsoft.com/office/infopath/2007/PartnerControls"/>
+    <xsd:element name="SharedWithUsers" ma:index="8" nillable="true" ma:displayName="Shared With" ma:internalName="SharedWithUsers" ma:readOnly="true">
+      <xsd:complexType>
+        <xsd:complexContent>
+          <xsd:extension base="dms:UserMulti">
+            <xsd:sequence>
+              <xsd:element name="UserInfo" minOccurs="0" maxOccurs="unbounded">
+                <xsd:complexType>
+                  <xsd:sequence>
+                    <xsd:element name="DisplayName" type="xsd:string" minOccurs="0"/>
+                    <xsd:element name="AccountId" type="dms:UserId" minOccurs="0" nillable="true"/>
+                    <xsd:element name="AccountType" type="xsd:string" minOccurs="0"/>
+                  </xsd:sequence>
+                </xsd:complexType>
+              </xsd:element>
+            </xsd:sequence>
+          </xsd:extension>
+        </xsd:complexContent>
+      </xsd:complexType>
+    </xsd:element>
+    <xsd:element name="SharedWithDetails" ma:index="9" nillable="true" ma:displayName="Shared With Details" ma:internalName="SharedWithDetails" ma:readOnly="true">
+      <xsd:simpleType>
+        <xsd:restriction base="dms:Note">
+          <xsd:maxLength value="255"/>
+        </xsd:restriction>
+      </xsd:simpleType>
+    </xsd:element>
+    <xsd:element name="SharingHintHash" ma:index="10" nillable="true" ma:displayName="Sharing Hint Hash" ma:hidden="true" ma:internalName="SharingHintHash" ma:readOnly="true">
+      <xsd:simpleType>
+        <xsd:restriction base="dms:Text"/>
+      </xsd:simpleType>
+    </xsd:element>
+  </xsd:schema>
+  <xsd:schema xmlns:xsd="http://www.w3.org/2001/XMLSchema" xmlns:xs="http://www.w3.org/2001/XMLSchema" xmlns:dms="http://schemas.microsoft.com/office/2006/documentManagement/types" xmlns:pc="http://schemas.microsoft.com/office/infopath/2007/PartnerControls" targetNamespace="94708919-fbbb-4aca-a0bd-80b152f9520c" elementFormDefault="qualified">
+    <xsd:import namespace="http://schemas.microsoft.com/office/2006/documentManagement/types"/>
+    <xsd:import namespace="http://schemas.microsoft.com/office/infopath/2007/PartnerControls"/>
+    <xsd:element name="MediaServiceMetadata" ma:index="11" nillable="true" ma:displayName="MediaServiceMetadata" ma:hidden="true" ma:internalName="MediaServiceMetadata" ma:readOnly="true">
+      <xsd:simpleType>
+        <xsd:restriction base="dms:Note"/>
+      </xsd:simpleType>
+    </xsd:element>
+    <xsd:element name="MediaServiceFastMetadata" ma:index="12" nillable="true" ma:displayName="MediaServiceFastMetadata" ma:hidden="true" ma:internalName="MediaServiceFastMetadata" ma:readOnly="true">
+      <xsd:simpleType>
+        <xsd:restriction base="dms:Note"/>
+      </xsd:simpleType>
+    </xsd:element>
+    <xsd:element name="MediaServiceDateTaken" ma:index="13" nillable="true" ma:displayName="MediaServiceDateTaken" ma:hidden="true" ma:internalName="MediaServiceDateTaken" ma:readOnly="true">
+      <xsd:simpleType>
+        <xsd:restriction base="dms:Text"/>
+      </xsd:simpleType>
+    </xsd:element>
+    <xsd:element name="MediaServiceAutoTags" ma:index="14" nillable="true" ma:displayName="Tags" ma:internalName="MediaServiceAutoTags" ma:readOnly="true">
+      <xsd:simpleType>
+        <xsd:restriction base="dms:Text"/>
+      </xsd:simpleType>
+    </xsd:element>
+    <xsd:element name="MediaServiceLocation" ma:index="15" nillable="true" ma:displayName="Location" ma:internalName="MediaServiceLocation" ma:readOnly="true">
+      <xsd:simpleType>
+        <xsd:restriction base="dms:Text"/>
+      </xsd:simpleType>
+    </xsd:element>
+    <xsd:element name="MediaServiceGenerationTime" ma:index="16" nillable="true" ma:displayName="MediaServiceGenerationTime" ma:hidden="true" ma:internalName="MediaServiceGenerationTime" ma:readOnly="true">
+      <xsd:simpleType>
+        <xsd:restriction base="dms:Text"/>
+      </xsd:simpleType>
+    </xsd:element>
+    <xsd:element name="MediaServiceEventHashCode" ma:index="17" nillable="true" ma:displayName="MediaServiceEventHashCode" ma:hidden="true" ma:internalName="MediaServiceEventHashCode" ma:readOnly="true">
+      <xsd:simpleType>
+        <xsd:restriction base="dms:Text"/>
+      </xsd:simpleType>
+    </xsd:element>
+    <xsd:element name="MediaServiceOCR" ma:index="18" nillable="true" ma:displayName="Extracted Text" ma:internalName="MediaServiceOCR" ma:readOnly="true">
+      <xsd:simpleType>
+        <xsd:restriction base="dms:Note">
+          <xsd:maxLength value="255"/>
+        </xsd:restriction>
+      </xsd:simpleType>
+    </xsd:element>
+    <xsd:element name="MediaLengthInSeconds" ma:index="19" nillable="true" ma:displayName="Length (seconds)" ma:internalName="MediaLengthInSeconds" ma:readOnly="true">
+      <xsd:simpleType>
+        <xsd:restriction base="dms:Unknown"/>
+      </xsd:simpleType>
+    </xsd:element>
+  </xsd:schema>
+  <xsd:schema xmlns="http://schemas.openxmlformats.org/package/2006/metadata/core-properties" xmlns:xsd="http://www.w3.org/2001/XMLSchema" xmlns:xsi="http://www.w3.org/2001/XMLSchema-instance" xmlns:dc="http://purl.org/dc/elements/1.1/" xmlns:dcterms="http://purl.org/dc/terms/" xmlns:odoc="http://schemas.microsoft.com/internal/obd" targetNamespace="http://schemas.openxmlformats.org/package/2006/metadata/core-properties" elementFormDefault="qualified" attributeFormDefault="unqualified" blockDefault="#all">
+    <xsd:import namespace="http://purl.org/dc/elements/1.1/" schemaLocation="http://dublincore.org/schemas/xmls/qdc/2003/04/02/dc.xsd"/>
+    <xsd:import namespace="http://purl.org/dc/terms/" schemaLocation="http://dublincore.org/schemas/xmls/qdc/2003/04/02/dcterms.xsd"/>
+    <xsd:element name="coreProperties" type="CT_coreProperties"/>
+    <xsd:complexType name="CT_coreProperties">
+      <xsd:all>
+        <xsd:element ref="dc:creator" minOccurs="0" maxOccurs="1"/>
+        <xsd:element ref="dcterms:created" minOccurs="0" maxOccurs="1"/>
+        <xsd:element ref="dc:identifier" minOccurs="0" maxOccurs="1"/>
+        <xsd:element name="contentType" minOccurs="0" maxOccurs="1" type="xsd:string" ma:index="0" ma:displayName="Content Type"/>
+        <xsd:element ref="dc:title" minOccurs="0" maxOccurs="1" ma:index="4" ma:displayName="Title"/>
+        <xsd:element ref="dc:subject" minOccurs="0" maxOccurs="1"/>
+        <xsd:element ref="dc:description" minOccurs="0" maxOccurs="1"/>
+        <xsd:element name="keywords" minOccurs="0" maxOccurs="1" type="xsd:string"/>
+        <xsd:element ref="dc:language" minOccurs="0" maxOccurs="1"/>
+        <xsd:element name="category" minOccurs="0" maxOccurs="1" type="xsd:string"/>
+        <xsd:element name="version" minOccurs="0" maxOccurs="1" type="xsd:string"/>
+        <xsd:element name="revision" minOccurs="0" maxOccurs="1" type="xsd:string">
+          <xsd:annotation>
+            <xsd:documentation>
+                        This value indicates the number of saves or revisions. The application is responsible for updating this value after each revision.
+                    </xsd:documentation>
+          </xsd:annotation>
+        </xsd:element>
+        <xsd:element name="lastModifiedBy" minOccurs="0" maxOccurs="1" type="xsd:string"/>
+        <xsd:element ref="dcterms:modified" minOccurs="0" maxOccurs="1"/>
+        <xsd:element name="contentStatus" minOccurs="0" maxOccurs="1" type="xsd:string"/>
+      </xsd:all>
+    </xsd:complexType>
+  </xsd:schema>
+  <xs:schema xmlns:pc="http://schemas.microsoft.com/office/infopath/2007/PartnerControls" xmlns:xs="http://www.w3.org/2001/XMLSchema" targetNamespace="http://schemas.microsoft.com/office/infopath/2007/PartnerControls" elementFormDefault="qualified" attributeFormDefault="unqualified">
+    <xs:element name="Person">
+      <xs:complexType>
+        <xs:sequence>
+          <xs:element ref="pc:DisplayName" minOccurs="0"/>
+          <xs:element ref="pc:AccountId" minOccurs="0"/>
+          <xs:element ref="pc:AccountType" minOccurs="0"/>
+        </xs:sequence>
+      </xs:complexType>
+    </xs:element>
+    <xs:element name="DisplayName" type="xs:string"/>
+    <xs:element name="AccountId" type="xs:string"/>
+    <xs:element name="AccountType" type="xs:string"/>
+    <xs:element name="BDCAssociatedEntity">
+      <xs:complexType>
+        <xs:sequence>
+          <xs:element ref="pc:BDCEntity" minOccurs="0" maxOccurs="unbounded"/>
+        </xs:sequence>
+        <xs:attribute ref="pc:EntityNamespace"/>
+        <xs:attribute ref="pc:EntityName"/>
+        <xs:attribute ref="pc:SystemInstanceName"/>
+        <xs:attribute ref="pc:AssociationName"/>
+      </xs:complexType>
+    </xs:element>
+    <xs:attribute name="EntityNamespace" type="xs:string"/>
+    <xs:attribute name="EntityName" type="xs:string"/>
+    <xs:attribute name="SystemInstanceName" type="xs:string"/>
+    <xs:attribute name="AssociationName" type="xs:string"/>
+    <xs:element name="BDCEntity">
+      <xs:complexType>
+        <xs:sequence>
+          <xs:element ref="pc:EntityDisplayName" minOccurs="0"/>
+          <xs:element ref="pc:EntityInstanceReference" minOccurs="0"/>
+          <xs:element ref="pc:EntityId1" minOccurs="0"/>
+          <xs:element ref="pc:EntityId2" minOccurs="0"/>
+          <xs:element ref="pc:EntityId3" minOccurs="0"/>
+          <xs:element ref="pc:EntityId4" minOccurs="0"/>
+          <xs:element ref="pc:EntityId5" minOccurs="0"/>
+        </xs:sequence>
+      </xs:complexType>
+    </xs:element>
+    <xs:element name="EntityDisplayName" type="xs:string"/>
+    <xs:element name="EntityInstanceReference" type="xs:string"/>
+    <xs:element name="EntityId1" type="xs:string"/>
+    <xs:element name="EntityId2" type="xs:string"/>
+    <xs:element name="EntityId3" type="xs:string"/>
+    <xs:element name="EntityId4" type="xs:string"/>
+    <xs:element name="EntityId5" type="xs:string"/>
+    <xs:element name="Terms">
+      <xs:complexType>
+        <xs:sequence>
+          <xs:element ref="pc:TermInfo" minOccurs="0" maxOccurs="unbounded"/>
+        </xs:sequence>
+      </xs:complexType>
+    </xs:element>
+    <xs:element name="TermInfo">
+      <xs:complexType>
+        <xs:sequence>
+          <xs:element ref="pc:TermName" minOccurs="0"/>
+          <xs:element ref="pc:TermId" minOccurs="0"/>
+        </xs:sequence>
+      </xs:complexType>
+    </xs:element>
+    <xs:element name="TermName" type="xs:string"/>
+    <xs:element name="TermId" type="xs:string"/>
+  </xs:schema>
+</ct:contentTypeSchema>
+</file>
+
+<file path=customXml/item3.xml><?xml version="1.0" encoding="utf-8"?>
 <b:Sources xmlns:b="http://schemas.openxmlformats.org/officeDocument/2006/bibliography" xmlns="http://schemas.openxmlformats.org/officeDocument/2006/bibliography" SelectedStyle="\APASixthEditionOfficeOnline.xsl" StyleName="APA" Version="6"/>
 </file>
 
+<file path=customXml/item4.xml><?xml version="1.0" encoding="utf-8"?>
+<p:properties xmlns:p="http://schemas.microsoft.com/office/2006/metadata/properties" xmlns:xsi="http://www.w3.org/2001/XMLSchema-instance" xmlns:pc="http://schemas.microsoft.com/office/infopath/2007/PartnerControls">
+  <documentManagement/>
+</p:properties>
+</file>
+
 <file path=customXml/itemProps1.xml><?xml version="1.0" encoding="utf-8"?>
+<ds:datastoreItem xmlns:ds="http://schemas.openxmlformats.org/officeDocument/2006/customXml" ds:itemID="{5BE37A34-7569-48A4-A9EB-B0BA0B21E826}">
+  <ds:schemaRefs>
+    <ds:schemaRef ds:uri="http://schemas.microsoft.com/sharepoint/v3/contenttype/forms"/>
+  </ds:schemaRefs>
+</ds:datastoreItem>
+</file>
+
+<file path=customXml/itemProps2.xml><?xml version="1.0" encoding="utf-8"?>
+<ds:datastoreItem xmlns:ds="http://schemas.openxmlformats.org/officeDocument/2006/customXml" ds:itemID="{EBEB2C80-9117-48AF-88C9-B43DCFB2C532}">
+  <ds:schemaRefs>
+    <ds:schemaRef ds:uri="http://schemas.microsoft.com/office/2006/metadata/contentType"/>
+    <ds:schemaRef ds:uri="http://schemas.microsoft.com/office/2006/metadata/properties/metaAttributes"/>
+    <ds:schemaRef ds:uri="http://www.w3.org/2001/XMLSchema"/>
+    <ds:schemaRef ds:uri="http://schemas.microsoft.com/office/2006/metadata/properties"/>
+    <ds:schemaRef ds:uri="ac490d5f-7a30-4b93-bccd-2df87de8a990"/>
+    <ds:schemaRef ds:uri="94708919-fbbb-4aca-a0bd-80b152f9520c"/>
+    <ds:schemaRef ds:uri="http://schemas.microsoft.com/office/2006/documentManagement/types"/>
+    <ds:schemaRef ds:uri="http://schemas.microsoft.com/office/infopath/2007/PartnerControls"/>
+    <ds:schemaRef ds:uri="http://schemas.openxmlformats.org/package/2006/metadata/core-properties"/>
+    <ds:schemaRef ds:uri="http://purl.org/dc/elements/1.1/"/>
+    <ds:schemaRef ds:uri="http://purl.org/dc/terms/"/>
+    <ds:schemaRef ds:uri="http://schemas.microsoft.com/internal/obd"/>
+  </ds:schemaRefs>
+</ds:datastoreItem>
+</file>
+
+<file path=customXml/itemProps3.xml><?xml version="1.0" encoding="utf-8"?>
 <ds:datastoreItem xmlns:ds="http://schemas.openxmlformats.org/officeDocument/2006/customXml" ds:itemID="{53BD3B83-BBCF-42C8-8713-6D391C31C000}">
   <ds:schemaRefs>
     <ds:schemaRef ds:uri="http://schemas.openxmlformats.org/officeDocument/2006/bibliography"/>
   </ds:schemaRefs>
 </ds:datastoreItem>
+</file>
+
+<file path=customXml/itemProps4.xml><?xml version="1.0" encoding="utf-8"?>
+<ds:datastoreItem xmlns:ds="http://schemas.openxmlformats.org/officeDocument/2006/customXml" ds:itemID="{31F5E4B2-1C3F-4E56-B811-9C19FE1DD098}">
+  <ds:schemaRefs>
+    <ds:schemaRef ds:uri="http://schemas.microsoft.com/office/2006/metadata/properties"/>
+    <ds:schemaRef ds:uri="http://schemas.microsoft.com/office/infopath/2007/PartnerControls"/>
+  </ds:schemaRefs>
+</ds:datastoreItem>
 </file>
</xml_diff>